<commit_message>
Update Thiết kế-Quản Lý Khách Hàng.docx
</commit_message>
<xml_diff>
--- a/thiết kế giao diện/Thiết kế-Quản Lý Khách Hàng.docx
+++ b/thiết kế giao diện/Thiết kế-Quản Lý Khách Hàng.docx
@@ -9,13 +9,63 @@
           <w:bCs/>
         </w:rPr>
       </w:pPr>
+      <w:proofErr w:type="spellStart"/>
       <w:r>
         <w:rPr>
           <w:b/>
           <w:bCs/>
         </w:rPr>
-        <w:t>Quản Lý Khách Hàng</w:t>
-      </w:r>
+        <w:t>Quản</w:t>
+      </w:r>
+      <w:proofErr w:type="spellEnd"/>
+      <w:r>
+        <w:rPr>
+          <w:b/>
+          <w:bCs/>
+        </w:rPr>
+        <w:t xml:space="preserve"> </w:t>
+      </w:r>
+      <w:proofErr w:type="spellStart"/>
+      <w:r>
+        <w:rPr>
+          <w:b/>
+          <w:bCs/>
+        </w:rPr>
+        <w:t>Lý</w:t>
+      </w:r>
+      <w:proofErr w:type="spellEnd"/>
+      <w:r>
+        <w:rPr>
+          <w:b/>
+          <w:bCs/>
+        </w:rPr>
+        <w:t xml:space="preserve"> </w:t>
+      </w:r>
+      <w:proofErr w:type="spellStart"/>
+      <w:r>
+        <w:rPr>
+          <w:b/>
+          <w:bCs/>
+        </w:rPr>
+        <w:t>Khách</w:t>
+      </w:r>
+      <w:proofErr w:type="spellEnd"/>
+      <w:r>
+        <w:rPr>
+          <w:b/>
+          <w:bCs/>
+        </w:rPr>
+        <w:t xml:space="preserve"> </w:t>
+      </w:r>
+      <w:proofErr w:type="spellStart"/>
+      <w:r>
+        <w:rPr>
+          <w:b/>
+          <w:bCs/>
+        </w:rPr>
+        <w:t>Hàng</w:t>
+      </w:r>
+      <w:proofErr w:type="spellEnd"/>
     </w:p>
     <w:p>
       <w:pPr>
@@ -25,13 +75,63 @@
           <w:bCs/>
         </w:rPr>
       </w:pPr>
+      <w:proofErr w:type="spellStart"/>
       <w:r>
         <w:rPr>
           <w:b/>
           <w:bCs/>
         </w:rPr>
-        <w:t>Thiết kế giao diện</w:t>
-      </w:r>
+        <w:t>Thiết</w:t>
+      </w:r>
+      <w:proofErr w:type="spellEnd"/>
+      <w:r>
+        <w:rPr>
+          <w:b/>
+          <w:bCs/>
+        </w:rPr>
+        <w:t xml:space="preserve"> </w:t>
+      </w:r>
+      <w:proofErr w:type="spellStart"/>
+      <w:r>
+        <w:rPr>
+          <w:b/>
+          <w:bCs/>
+        </w:rPr>
+        <w:t>kế</w:t>
+      </w:r>
+      <w:proofErr w:type="spellEnd"/>
+      <w:r>
+        <w:rPr>
+          <w:b/>
+          <w:bCs/>
+        </w:rPr>
+        <w:t xml:space="preserve"> </w:t>
+      </w:r>
+      <w:proofErr w:type="spellStart"/>
+      <w:r>
+        <w:rPr>
+          <w:b/>
+          <w:bCs/>
+        </w:rPr>
+        <w:t>giao</w:t>
+      </w:r>
+      <w:proofErr w:type="spellEnd"/>
+      <w:r>
+        <w:rPr>
+          <w:b/>
+          <w:bCs/>
+        </w:rPr>
+        <w:t xml:space="preserve"> </w:t>
+      </w:r>
+      <w:proofErr w:type="spellStart"/>
+      <w:r>
+        <w:rPr>
+          <w:b/>
+          <w:bCs/>
+        </w:rPr>
+        <w:t>diện</w:t>
+      </w:r>
+      <w:proofErr w:type="spellEnd"/>
     </w:p>
     <w:p>
       <w:pPr>
@@ -42,10 +142,10 @@
           <w:noProof/>
         </w:rPr>
         <w:drawing>
-          <wp:inline distT="0" distB="0" distL="0" distR="0" wp14:anchorId="11B29C88" wp14:editId="5E086CBC">
-            <wp:extent cx="5943600" cy="3302000"/>
-            <wp:effectExtent l="0" t="0" r="0" b="0"/>
-            <wp:docPr id="2" name="Picture 2" descr="A screenshot of a computer screen&#10;&#10;Description automatically generated"/>
+          <wp:inline distT="0" distB="0" distL="0" distR="0" wp14:anchorId="6967866E" wp14:editId="71BC8AF9">
+            <wp:extent cx="5943600" cy="3274695"/>
+            <wp:effectExtent l="0" t="0" r="0" b="1905"/>
+            <wp:docPr id="1" name="Picture 1"/>
             <wp:cNvGraphicFramePr>
               <a:graphicFrameLocks xmlns:a="http://schemas.openxmlformats.org/drawingml/2006/main" noChangeAspect="1"/>
             </wp:cNvGraphicFramePr>
@@ -53,17 +153,11 @@
               <a:graphicData uri="http://schemas.openxmlformats.org/drawingml/2006/picture">
                 <pic:pic xmlns:pic="http://schemas.openxmlformats.org/drawingml/2006/picture">
                   <pic:nvPicPr>
-                    <pic:cNvPr id="2" name="Picture 2" descr="A screenshot of a computer screen&#10;&#10;Description automatically generated"/>
+                    <pic:cNvPr id="1" name=""/>
                     <pic:cNvPicPr/>
                   </pic:nvPicPr>
                   <pic:blipFill>
-                    <a:blip r:embed="rId5" cstate="print">
-                      <a:extLst>
-                        <a:ext uri="{28A0092B-C50C-407E-A947-70E740481C1C}">
-                          <a14:useLocalDpi xmlns:a14="http://schemas.microsoft.com/office/drawing/2010/main" val="0"/>
-                        </a:ext>
-                      </a:extLst>
-                    </a:blip>
+                    <a:blip r:embed="rId5"/>
                     <a:stretch>
                       <a:fillRect/>
                     </a:stretch>
@@ -71,7 +165,7 @@
                   <pic:spPr>
                     <a:xfrm>
                       <a:off x="0" y="0"/>
-                      <a:ext cx="5943600" cy="3302000"/>
+                      <a:ext cx="5943600" cy="3274695"/>
                     </a:xfrm>
                     <a:prstGeom prst="rect">
                       <a:avLst/>
@@ -92,12 +186,75 @@
           <w:numId w:val="1"/>
         </w:numPr>
       </w:pPr>
-      <w:r>
-        <w:t xml:space="preserve">Danh sách các biến cố giao diện </w:t>
-      </w:r>
-      <w:r>
-        <w:t>khách hàng</w:t>
-      </w:r>
+      <w:proofErr w:type="spellStart"/>
+      <w:r>
+        <w:t>Danh</w:t>
+      </w:r>
+      <w:proofErr w:type="spellEnd"/>
+      <w:r>
+        <w:t xml:space="preserve"> </w:t>
+      </w:r>
+      <w:proofErr w:type="spellStart"/>
+      <w:r>
+        <w:t>sách</w:t>
+      </w:r>
+      <w:proofErr w:type="spellEnd"/>
+      <w:r>
+        <w:t xml:space="preserve"> </w:t>
+      </w:r>
+      <w:proofErr w:type="spellStart"/>
+      <w:r>
+        <w:t>các</w:t>
+      </w:r>
+      <w:proofErr w:type="spellEnd"/>
+      <w:r>
+        <w:t xml:space="preserve"> </w:t>
+      </w:r>
+      <w:proofErr w:type="spellStart"/>
+      <w:r>
+        <w:t>biến</w:t>
+      </w:r>
+      <w:proofErr w:type="spellEnd"/>
+      <w:r>
+        <w:t xml:space="preserve"> </w:t>
+      </w:r>
+      <w:proofErr w:type="spellStart"/>
+      <w:r>
+        <w:t>cố</w:t>
+      </w:r>
+      <w:proofErr w:type="spellEnd"/>
+      <w:r>
+        <w:t xml:space="preserve"> </w:t>
+      </w:r>
+      <w:proofErr w:type="spellStart"/>
+      <w:r>
+        <w:t>giao</w:t>
+      </w:r>
+      <w:proofErr w:type="spellEnd"/>
+      <w:r>
+        <w:t xml:space="preserve"> </w:t>
+      </w:r>
+      <w:proofErr w:type="spellStart"/>
+      <w:r>
+        <w:t>diện</w:t>
+      </w:r>
+      <w:proofErr w:type="spellEnd"/>
+      <w:r>
+        <w:t xml:space="preserve"> </w:t>
+      </w:r>
+      <w:proofErr w:type="spellStart"/>
+      <w:r>
+        <w:t>khách</w:t>
+      </w:r>
+      <w:proofErr w:type="spellEnd"/>
+      <w:r>
+        <w:t xml:space="preserve"> </w:t>
+      </w:r>
+      <w:proofErr w:type="spellStart"/>
+      <w:r>
+        <w:t>hàng</w:t>
+      </w:r>
+      <w:proofErr w:type="spellEnd"/>
     </w:p>
     <w:tbl>
       <w:tblPr>
@@ -127,9 +284,35 @@
             <w:tcW w:w="3544" w:type="dxa"/>
           </w:tcPr>
           <w:p>
-            <w:r>
-              <w:t>Điều kiện kích hoạt</w:t>
-            </w:r>
+            <w:proofErr w:type="spellStart"/>
+            <w:r>
+              <w:t>Điều</w:t>
+            </w:r>
+            <w:proofErr w:type="spellEnd"/>
+            <w:r>
+              <w:t xml:space="preserve"> </w:t>
+            </w:r>
+            <w:proofErr w:type="spellStart"/>
+            <w:r>
+              <w:t>kiện</w:t>
+            </w:r>
+            <w:proofErr w:type="spellEnd"/>
+            <w:r>
+              <w:t xml:space="preserve"> </w:t>
+            </w:r>
+            <w:proofErr w:type="spellStart"/>
+            <w:r>
+              <w:t>kích</w:t>
+            </w:r>
+            <w:proofErr w:type="spellEnd"/>
+            <w:r>
+              <w:t xml:space="preserve"> </w:t>
+            </w:r>
+            <w:proofErr w:type="spellStart"/>
+            <w:r>
+              <w:t>hoạt</w:t>
+            </w:r>
+            <w:proofErr w:type="spellEnd"/>
           </w:p>
         </w:tc>
         <w:tc>
@@ -137,9 +320,19 @@
             <w:tcW w:w="4393" w:type="dxa"/>
           </w:tcPr>
           <w:p>
-            <w:r>
-              <w:t>Xử lí</w:t>
-            </w:r>
+            <w:proofErr w:type="spellStart"/>
+            <w:r>
+              <w:t>Xử</w:t>
+            </w:r>
+            <w:proofErr w:type="spellEnd"/>
+            <w:r>
+              <w:t xml:space="preserve"> </w:t>
+            </w:r>
+            <w:proofErr w:type="spellStart"/>
+            <w:r>
+              <w:t>lí</w:t>
+            </w:r>
+            <w:proofErr w:type="spellEnd"/>
           </w:p>
         </w:tc>
       </w:tr>
@@ -159,9 +352,35 @@
             <w:tcW w:w="3544" w:type="dxa"/>
           </w:tcPr>
           <w:p>
-            <w:r>
-              <w:t>Nhấn nút xem chi tiết</w:t>
-            </w:r>
+            <w:proofErr w:type="spellStart"/>
+            <w:r>
+              <w:t>Nhấn</w:t>
+            </w:r>
+            <w:proofErr w:type="spellEnd"/>
+            <w:r>
+              <w:t xml:space="preserve"> </w:t>
+            </w:r>
+            <w:proofErr w:type="spellStart"/>
+            <w:r>
+              <w:t>nút</w:t>
+            </w:r>
+            <w:proofErr w:type="spellEnd"/>
+            <w:r>
+              <w:t xml:space="preserve"> </w:t>
+            </w:r>
+            <w:proofErr w:type="spellStart"/>
+            <w:r>
+              <w:t>xem</w:t>
+            </w:r>
+            <w:proofErr w:type="spellEnd"/>
+            <w:r>
+              <w:t xml:space="preserve"> chi </w:t>
+            </w:r>
+            <w:proofErr w:type="spellStart"/>
+            <w:r>
+              <w:t>tiết</w:t>
+            </w:r>
+            <w:proofErr w:type="spellEnd"/>
           </w:p>
         </w:tc>
         <w:tc>
@@ -169,12 +388,59 @@
             <w:tcW w:w="4393" w:type="dxa"/>
           </w:tcPr>
           <w:p>
-            <w:r>
-              <w:t xml:space="preserve">Hiển thị giao diện chi tiết </w:t>
-            </w:r>
-            <w:r>
-              <w:t>khách hàng</w:t>
-            </w:r>
+            <w:proofErr w:type="spellStart"/>
+            <w:r>
+              <w:t>Hiển</w:t>
+            </w:r>
+            <w:proofErr w:type="spellEnd"/>
+            <w:r>
+              <w:t xml:space="preserve"> </w:t>
+            </w:r>
+            <w:proofErr w:type="spellStart"/>
+            <w:r>
+              <w:t>thị</w:t>
+            </w:r>
+            <w:proofErr w:type="spellEnd"/>
+            <w:r>
+              <w:t xml:space="preserve"> </w:t>
+            </w:r>
+            <w:proofErr w:type="spellStart"/>
+            <w:r>
+              <w:t>giao</w:t>
+            </w:r>
+            <w:proofErr w:type="spellEnd"/>
+            <w:r>
+              <w:t xml:space="preserve"> </w:t>
+            </w:r>
+            <w:proofErr w:type="spellStart"/>
+            <w:r>
+              <w:t>diện</w:t>
+            </w:r>
+            <w:proofErr w:type="spellEnd"/>
+            <w:r>
+              <w:t xml:space="preserve"> chi </w:t>
+            </w:r>
+            <w:proofErr w:type="spellStart"/>
+            <w:r>
+              <w:t>tiết</w:t>
+            </w:r>
+            <w:proofErr w:type="spellEnd"/>
+            <w:r>
+              <w:t xml:space="preserve"> </w:t>
+            </w:r>
+            <w:proofErr w:type="spellStart"/>
+            <w:r>
+              <w:t>khách</w:t>
+            </w:r>
+            <w:proofErr w:type="spellEnd"/>
+            <w:r>
+              <w:t xml:space="preserve"> </w:t>
+            </w:r>
+            <w:proofErr w:type="spellStart"/>
+            <w:r>
+              <w:t>hàng</w:t>
+            </w:r>
+            <w:proofErr w:type="spellEnd"/>
           </w:p>
         </w:tc>
       </w:tr>
@@ -194,9 +460,27 @@
             <w:tcW w:w="3544" w:type="dxa"/>
           </w:tcPr>
           <w:p>
-            <w:r>
-              <w:t>Nhấn nút xóa</w:t>
-            </w:r>
+            <w:proofErr w:type="spellStart"/>
+            <w:r>
+              <w:t>Nhấn</w:t>
+            </w:r>
+            <w:proofErr w:type="spellEnd"/>
+            <w:r>
+              <w:t xml:space="preserve"> </w:t>
+            </w:r>
+            <w:proofErr w:type="spellStart"/>
+            <w:r>
+              <w:t>nút</w:t>
+            </w:r>
+            <w:proofErr w:type="spellEnd"/>
+            <w:r>
+              <w:t xml:space="preserve"> </w:t>
+            </w:r>
+            <w:proofErr w:type="spellStart"/>
+            <w:r>
+              <w:t>xóa</w:t>
+            </w:r>
+            <w:proofErr w:type="spellEnd"/>
           </w:p>
         </w:tc>
         <w:tc>
@@ -204,8 +488,237 @@
             <w:tcW w:w="4393" w:type="dxa"/>
           </w:tcPr>
           <w:p>
-            <w:r>
-              <w:t>Kiểm tra đã chọn dòng cần xóa chưa. Nếu rồi thì tiến hành xóa và thông báo “Xóa thành công”. Nếu chưa thì thông báo “Chọn dòng cần xóa”.</w:t>
+            <w:proofErr w:type="spellStart"/>
+            <w:r>
+              <w:t>Kiểm</w:t>
+            </w:r>
+            <w:proofErr w:type="spellEnd"/>
+            <w:r>
+              <w:t xml:space="preserve"> </w:t>
+            </w:r>
+            <w:proofErr w:type="spellStart"/>
+            <w:r>
+              <w:t>tra</w:t>
+            </w:r>
+            <w:proofErr w:type="spellEnd"/>
+            <w:r>
+              <w:t xml:space="preserve"> </w:t>
+            </w:r>
+            <w:proofErr w:type="spellStart"/>
+            <w:r>
+              <w:t>đã</w:t>
+            </w:r>
+            <w:proofErr w:type="spellEnd"/>
+            <w:r>
+              <w:t xml:space="preserve"> </w:t>
+            </w:r>
+            <w:proofErr w:type="spellStart"/>
+            <w:r>
+              <w:t>chọn</w:t>
+            </w:r>
+            <w:proofErr w:type="spellEnd"/>
+            <w:r>
+              <w:t xml:space="preserve"> </w:t>
+            </w:r>
+            <w:proofErr w:type="spellStart"/>
+            <w:r>
+              <w:t>dòng</w:t>
+            </w:r>
+            <w:proofErr w:type="spellEnd"/>
+            <w:r>
+              <w:t xml:space="preserve"> </w:t>
+            </w:r>
+            <w:proofErr w:type="spellStart"/>
+            <w:r>
+              <w:t>cần</w:t>
+            </w:r>
+            <w:proofErr w:type="spellEnd"/>
+            <w:r>
+              <w:t xml:space="preserve"> </w:t>
+            </w:r>
+            <w:proofErr w:type="spellStart"/>
+            <w:r>
+              <w:t>xóa</w:t>
+            </w:r>
+            <w:proofErr w:type="spellEnd"/>
+            <w:r>
+              <w:t xml:space="preserve"> </w:t>
+            </w:r>
+            <w:proofErr w:type="spellStart"/>
+            <w:r>
+              <w:t>chưa</w:t>
+            </w:r>
+            <w:proofErr w:type="spellEnd"/>
+            <w:r>
+              <w:t xml:space="preserve">. </w:t>
+            </w:r>
+            <w:proofErr w:type="spellStart"/>
+            <w:r>
+              <w:t>Nếu</w:t>
+            </w:r>
+            <w:proofErr w:type="spellEnd"/>
+            <w:r>
+              <w:t xml:space="preserve"> </w:t>
+            </w:r>
+            <w:proofErr w:type="spellStart"/>
+            <w:r>
+              <w:t>rồi</w:t>
+            </w:r>
+            <w:proofErr w:type="spellEnd"/>
+            <w:r>
+              <w:t xml:space="preserve"> </w:t>
+            </w:r>
+            <w:proofErr w:type="spellStart"/>
+            <w:r>
+              <w:t>thì</w:t>
+            </w:r>
+            <w:proofErr w:type="spellEnd"/>
+            <w:r>
+              <w:t xml:space="preserve"> </w:t>
+            </w:r>
+            <w:proofErr w:type="spellStart"/>
+            <w:r>
+              <w:t>tiến</w:t>
+            </w:r>
+            <w:proofErr w:type="spellEnd"/>
+            <w:r>
+              <w:t xml:space="preserve"> </w:t>
+            </w:r>
+            <w:proofErr w:type="spellStart"/>
+            <w:r>
+              <w:t>hành</w:t>
+            </w:r>
+            <w:proofErr w:type="spellEnd"/>
+            <w:r>
+              <w:t xml:space="preserve"> </w:t>
+            </w:r>
+            <w:proofErr w:type="spellStart"/>
+            <w:r>
+              <w:t>xóa</w:t>
+            </w:r>
+            <w:proofErr w:type="spellEnd"/>
+            <w:r>
+              <w:t xml:space="preserve"> </w:t>
+            </w:r>
+            <w:proofErr w:type="spellStart"/>
+            <w:r>
+              <w:t>và</w:t>
+            </w:r>
+            <w:proofErr w:type="spellEnd"/>
+            <w:r>
+              <w:t xml:space="preserve"> </w:t>
+            </w:r>
+            <w:proofErr w:type="spellStart"/>
+            <w:r>
+              <w:t>thông</w:t>
+            </w:r>
+            <w:proofErr w:type="spellEnd"/>
+            <w:r>
+              <w:t xml:space="preserve"> </w:t>
+            </w:r>
+            <w:proofErr w:type="spellStart"/>
+            <w:r>
+              <w:t>báo</w:t>
+            </w:r>
+            <w:proofErr w:type="spellEnd"/>
+            <w:r>
+              <w:t xml:space="preserve"> “</w:t>
+            </w:r>
+            <w:proofErr w:type="spellStart"/>
+            <w:r>
+              <w:t>Xóa</w:t>
+            </w:r>
+            <w:proofErr w:type="spellEnd"/>
+            <w:r>
+              <w:t xml:space="preserve"> </w:t>
+            </w:r>
+            <w:proofErr w:type="spellStart"/>
+            <w:r>
+              <w:t>thành</w:t>
+            </w:r>
+            <w:proofErr w:type="spellEnd"/>
+            <w:r>
+              <w:t xml:space="preserve"> </w:t>
+            </w:r>
+            <w:proofErr w:type="spellStart"/>
+            <w:r>
+              <w:t>công</w:t>
+            </w:r>
+            <w:proofErr w:type="spellEnd"/>
+            <w:r>
+              <w:t xml:space="preserve">”. </w:t>
+            </w:r>
+            <w:proofErr w:type="spellStart"/>
+            <w:r>
+              <w:t>Nếu</w:t>
+            </w:r>
+            <w:proofErr w:type="spellEnd"/>
+            <w:r>
+              <w:t xml:space="preserve"> </w:t>
+            </w:r>
+            <w:proofErr w:type="spellStart"/>
+            <w:r>
+              <w:t>chưa</w:t>
+            </w:r>
+            <w:proofErr w:type="spellEnd"/>
+            <w:r>
+              <w:t xml:space="preserve"> </w:t>
+            </w:r>
+            <w:proofErr w:type="spellStart"/>
+            <w:r>
+              <w:t>thì</w:t>
+            </w:r>
+            <w:proofErr w:type="spellEnd"/>
+            <w:r>
+              <w:t xml:space="preserve"> </w:t>
+            </w:r>
+            <w:proofErr w:type="spellStart"/>
+            <w:r>
+              <w:t>thông</w:t>
+            </w:r>
+            <w:proofErr w:type="spellEnd"/>
+            <w:r>
+              <w:t xml:space="preserve"> </w:t>
+            </w:r>
+            <w:proofErr w:type="spellStart"/>
+            <w:r>
+              <w:t>báo</w:t>
+            </w:r>
+            <w:proofErr w:type="spellEnd"/>
+            <w:r>
+              <w:t xml:space="preserve"> “</w:t>
+            </w:r>
+            <w:proofErr w:type="spellStart"/>
+            <w:r>
+              <w:t>Chọn</w:t>
+            </w:r>
+            <w:proofErr w:type="spellEnd"/>
+            <w:r>
+              <w:t xml:space="preserve"> </w:t>
+            </w:r>
+            <w:proofErr w:type="spellStart"/>
+            <w:r>
+              <w:t>dòng</w:t>
+            </w:r>
+            <w:proofErr w:type="spellEnd"/>
+            <w:r>
+              <w:t xml:space="preserve"> </w:t>
+            </w:r>
+            <w:proofErr w:type="spellStart"/>
+            <w:r>
+              <w:t>cần</w:t>
+            </w:r>
+            <w:proofErr w:type="spellEnd"/>
+            <w:r>
+              <w:t xml:space="preserve"> </w:t>
+            </w:r>
+            <w:proofErr w:type="spellStart"/>
+            <w:r>
+              <w:t>xóa</w:t>
+            </w:r>
+            <w:proofErr w:type="spellEnd"/>
+            <w:r>
+              <w:t>”.</w:t>
             </w:r>
           </w:p>
         </w:tc>
@@ -226,9 +739,35 @@
             <w:tcW w:w="3544" w:type="dxa"/>
           </w:tcPr>
           <w:p>
-            <w:r>
-              <w:t>Nhấn nút chỉnh sửa</w:t>
-            </w:r>
+            <w:proofErr w:type="spellStart"/>
+            <w:r>
+              <w:t>Nhấn</w:t>
+            </w:r>
+            <w:proofErr w:type="spellEnd"/>
+            <w:r>
+              <w:t xml:space="preserve"> </w:t>
+            </w:r>
+            <w:proofErr w:type="spellStart"/>
+            <w:r>
+              <w:t>nút</w:t>
+            </w:r>
+            <w:proofErr w:type="spellEnd"/>
+            <w:r>
+              <w:t xml:space="preserve"> </w:t>
+            </w:r>
+            <w:proofErr w:type="spellStart"/>
+            <w:r>
+              <w:t>chỉnh</w:t>
+            </w:r>
+            <w:proofErr w:type="spellEnd"/>
+            <w:r>
+              <w:t xml:space="preserve"> </w:t>
+            </w:r>
+            <w:proofErr w:type="spellStart"/>
+            <w:r>
+              <w:t>sửa</w:t>
+            </w:r>
+            <w:proofErr w:type="spellEnd"/>
           </w:p>
         </w:tc>
         <w:tc>
@@ -236,8 +775,213 @@
             <w:tcW w:w="4393" w:type="dxa"/>
           </w:tcPr>
           <w:p>
-            <w:r>
-              <w:t>Kiểm tra đã chọn dòng cần chỉnh sửa chưa. Nếu đã chọn tiến hành chỉnh sửa, nếu chưa xuất ra thông báo “Chọn dòng cần chỉnh sửa”.</w:t>
+            <w:proofErr w:type="spellStart"/>
+            <w:r>
+              <w:t>Kiểm</w:t>
+            </w:r>
+            <w:proofErr w:type="spellEnd"/>
+            <w:r>
+              <w:t xml:space="preserve"> </w:t>
+            </w:r>
+            <w:proofErr w:type="spellStart"/>
+            <w:r>
+              <w:t>tra</w:t>
+            </w:r>
+            <w:proofErr w:type="spellEnd"/>
+            <w:r>
+              <w:t xml:space="preserve"> </w:t>
+            </w:r>
+            <w:proofErr w:type="spellStart"/>
+            <w:r>
+              <w:t>đã</w:t>
+            </w:r>
+            <w:proofErr w:type="spellEnd"/>
+            <w:r>
+              <w:t xml:space="preserve"> </w:t>
+            </w:r>
+            <w:proofErr w:type="spellStart"/>
+            <w:r>
+              <w:t>chọn</w:t>
+            </w:r>
+            <w:proofErr w:type="spellEnd"/>
+            <w:r>
+              <w:t xml:space="preserve"> </w:t>
+            </w:r>
+            <w:proofErr w:type="spellStart"/>
+            <w:r>
+              <w:t>dòng</w:t>
+            </w:r>
+            <w:proofErr w:type="spellEnd"/>
+            <w:r>
+              <w:t xml:space="preserve"> </w:t>
+            </w:r>
+            <w:proofErr w:type="spellStart"/>
+            <w:r>
+              <w:t>cần</w:t>
+            </w:r>
+            <w:proofErr w:type="spellEnd"/>
+            <w:r>
+              <w:t xml:space="preserve"> </w:t>
+            </w:r>
+            <w:proofErr w:type="spellStart"/>
+            <w:r>
+              <w:t>chỉnh</w:t>
+            </w:r>
+            <w:proofErr w:type="spellEnd"/>
+            <w:r>
+              <w:t xml:space="preserve"> </w:t>
+            </w:r>
+            <w:proofErr w:type="spellStart"/>
+            <w:r>
+              <w:t>sửa</w:t>
+            </w:r>
+            <w:proofErr w:type="spellEnd"/>
+            <w:r>
+              <w:t xml:space="preserve"> </w:t>
+            </w:r>
+            <w:proofErr w:type="spellStart"/>
+            <w:r>
+              <w:t>chưa</w:t>
+            </w:r>
+            <w:proofErr w:type="spellEnd"/>
+            <w:r>
+              <w:t xml:space="preserve">. </w:t>
+            </w:r>
+            <w:proofErr w:type="spellStart"/>
+            <w:r>
+              <w:t>Nếu</w:t>
+            </w:r>
+            <w:proofErr w:type="spellEnd"/>
+            <w:r>
+              <w:t xml:space="preserve"> </w:t>
+            </w:r>
+            <w:proofErr w:type="spellStart"/>
+            <w:r>
+              <w:t>đã</w:t>
+            </w:r>
+            <w:proofErr w:type="spellEnd"/>
+            <w:r>
+              <w:t xml:space="preserve"> </w:t>
+            </w:r>
+            <w:proofErr w:type="spellStart"/>
+            <w:r>
+              <w:t>chọn</w:t>
+            </w:r>
+            <w:proofErr w:type="spellEnd"/>
+            <w:r>
+              <w:t xml:space="preserve"> </w:t>
+            </w:r>
+            <w:proofErr w:type="spellStart"/>
+            <w:r>
+              <w:t>tiến</w:t>
+            </w:r>
+            <w:proofErr w:type="spellEnd"/>
+            <w:r>
+              <w:t xml:space="preserve"> </w:t>
+            </w:r>
+            <w:proofErr w:type="spellStart"/>
+            <w:r>
+              <w:t>hành</w:t>
+            </w:r>
+            <w:proofErr w:type="spellEnd"/>
+            <w:r>
+              <w:t xml:space="preserve"> </w:t>
+            </w:r>
+            <w:proofErr w:type="spellStart"/>
+            <w:r>
+              <w:t>chỉnh</w:t>
+            </w:r>
+            <w:proofErr w:type="spellEnd"/>
+            <w:r>
+              <w:t xml:space="preserve"> </w:t>
+            </w:r>
+            <w:proofErr w:type="spellStart"/>
+            <w:r>
+              <w:t>sửa</w:t>
+            </w:r>
+            <w:proofErr w:type="spellEnd"/>
+            <w:r>
+              <w:t xml:space="preserve">, </w:t>
+            </w:r>
+            <w:proofErr w:type="spellStart"/>
+            <w:r>
+              <w:t>nếu</w:t>
+            </w:r>
+            <w:proofErr w:type="spellEnd"/>
+            <w:r>
+              <w:t xml:space="preserve"> </w:t>
+            </w:r>
+            <w:proofErr w:type="spellStart"/>
+            <w:r>
+              <w:t>chưa</w:t>
+            </w:r>
+            <w:proofErr w:type="spellEnd"/>
+            <w:r>
+              <w:t xml:space="preserve"> </w:t>
+            </w:r>
+            <w:proofErr w:type="spellStart"/>
+            <w:r>
+              <w:t>xuất</w:t>
+            </w:r>
+            <w:proofErr w:type="spellEnd"/>
+            <w:r>
+              <w:t xml:space="preserve"> ra </w:t>
+            </w:r>
+            <w:proofErr w:type="spellStart"/>
+            <w:r>
+              <w:t>thông</w:t>
+            </w:r>
+            <w:proofErr w:type="spellEnd"/>
+            <w:r>
+              <w:t xml:space="preserve"> </w:t>
+            </w:r>
+            <w:proofErr w:type="spellStart"/>
+            <w:r>
+              <w:t>báo</w:t>
+            </w:r>
+            <w:proofErr w:type="spellEnd"/>
+            <w:r>
+              <w:t xml:space="preserve"> “</w:t>
+            </w:r>
+            <w:proofErr w:type="spellStart"/>
+            <w:r>
+              <w:t>Chọn</w:t>
+            </w:r>
+            <w:proofErr w:type="spellEnd"/>
+            <w:r>
+              <w:t xml:space="preserve"> </w:t>
+            </w:r>
+            <w:proofErr w:type="spellStart"/>
+            <w:r>
+              <w:t>dòng</w:t>
+            </w:r>
+            <w:proofErr w:type="spellEnd"/>
+            <w:r>
+              <w:t xml:space="preserve"> </w:t>
+            </w:r>
+            <w:proofErr w:type="spellStart"/>
+            <w:r>
+              <w:t>cần</w:t>
+            </w:r>
+            <w:proofErr w:type="spellEnd"/>
+            <w:r>
+              <w:t xml:space="preserve"> </w:t>
+            </w:r>
+            <w:proofErr w:type="spellStart"/>
+            <w:r>
+              <w:t>chỉnh</w:t>
+            </w:r>
+            <w:proofErr w:type="spellEnd"/>
+            <w:r>
+              <w:t xml:space="preserve"> </w:t>
+            </w:r>
+            <w:proofErr w:type="spellStart"/>
+            <w:r>
+              <w:t>sửa</w:t>
+            </w:r>
+            <w:proofErr w:type="spellEnd"/>
+            <w:r>
+              <w:t>”.</w:t>
             </w:r>
           </w:p>
         </w:tc>
@@ -258,9 +1002,27 @@
             <w:tcW w:w="3544" w:type="dxa"/>
           </w:tcPr>
           <w:p>
-            <w:r>
-              <w:t>Nhập từ khóa cần tìm kiếm</w:t>
-            </w:r>
+            <w:proofErr w:type="spellStart"/>
+            <w:r>
+              <w:t>Nhấn</w:t>
+            </w:r>
+            <w:proofErr w:type="spellEnd"/>
+            <w:r>
+              <w:t xml:space="preserve"> </w:t>
+            </w:r>
+            <w:proofErr w:type="spellStart"/>
+            <w:r>
+              <w:t>nút</w:t>
+            </w:r>
+            <w:proofErr w:type="spellEnd"/>
+            <w:r>
+              <w:t xml:space="preserve"> </w:t>
+            </w:r>
+            <w:proofErr w:type="spellStart"/>
+            <w:r>
+              <w:t>thêm</w:t>
+            </w:r>
+            <w:proofErr w:type="spellEnd"/>
           </w:p>
         </w:tc>
         <w:tc>
@@ -268,8 +1030,348 @@
             <w:tcW w:w="4393" w:type="dxa"/>
           </w:tcPr>
           <w:p>
-            <w:r>
-              <w:t>Tiến hành tìm kiếm theo từ khóa đã nhập.</w:t>
+            <w:proofErr w:type="spellStart"/>
+            <w:r>
+              <w:t>Hiển</w:t>
+            </w:r>
+            <w:proofErr w:type="spellEnd"/>
+            <w:r>
+              <w:t xml:space="preserve"> </w:t>
+            </w:r>
+            <w:proofErr w:type="spellStart"/>
+            <w:r>
+              <w:t>thị</w:t>
+            </w:r>
+            <w:proofErr w:type="spellEnd"/>
+            <w:r>
+              <w:t xml:space="preserve"> </w:t>
+            </w:r>
+            <w:proofErr w:type="spellStart"/>
+            <w:r>
+              <w:t>giao</w:t>
+            </w:r>
+            <w:proofErr w:type="spellEnd"/>
+            <w:r>
+              <w:t xml:space="preserve"> </w:t>
+            </w:r>
+            <w:proofErr w:type="spellStart"/>
+            <w:r>
+              <w:t>diện</w:t>
+            </w:r>
+            <w:proofErr w:type="spellEnd"/>
+            <w:r>
+              <w:t xml:space="preserve"> </w:t>
+            </w:r>
+            <w:proofErr w:type="spellStart"/>
+            <w:r>
+              <w:t>thêm</w:t>
+            </w:r>
+            <w:proofErr w:type="spellEnd"/>
+            <w:r>
+              <w:t xml:space="preserve"> </w:t>
+            </w:r>
+            <w:proofErr w:type="spellStart"/>
+            <w:r>
+              <w:t>khách</w:t>
+            </w:r>
+            <w:proofErr w:type="spellEnd"/>
+            <w:r>
+              <w:t xml:space="preserve"> hang. </w:t>
+            </w:r>
+            <w:proofErr w:type="spellStart"/>
+            <w:r>
+              <w:t>Kiểm</w:t>
+            </w:r>
+            <w:proofErr w:type="spellEnd"/>
+            <w:r>
+              <w:t xml:space="preserve"> </w:t>
+            </w:r>
+            <w:proofErr w:type="spellStart"/>
+            <w:r>
+              <w:t>tra</w:t>
+            </w:r>
+            <w:proofErr w:type="spellEnd"/>
+            <w:r>
+              <w:t xml:space="preserve"> </w:t>
+            </w:r>
+            <w:proofErr w:type="spellStart"/>
+            <w:r>
+              <w:t>khách</w:t>
+            </w:r>
+            <w:proofErr w:type="spellEnd"/>
+            <w:r>
+              <w:t xml:space="preserve"> </w:t>
+            </w:r>
+            <w:proofErr w:type="spellStart"/>
+            <w:r>
+              <w:t>hàng</w:t>
+            </w:r>
+            <w:proofErr w:type="spellEnd"/>
+            <w:r>
+              <w:t xml:space="preserve"> </w:t>
+            </w:r>
+            <w:proofErr w:type="spellStart"/>
+            <w:r>
+              <w:t>đã</w:t>
+            </w:r>
+            <w:proofErr w:type="spellEnd"/>
+            <w:r>
+              <w:t xml:space="preserve"> </w:t>
+            </w:r>
+            <w:proofErr w:type="spellStart"/>
+            <w:r>
+              <w:t>thêm</w:t>
+            </w:r>
+            <w:proofErr w:type="spellEnd"/>
+            <w:r>
+              <w:t xml:space="preserve"> </w:t>
+            </w:r>
+            <w:proofErr w:type="spellStart"/>
+            <w:r>
+              <w:t>chưa</w:t>
+            </w:r>
+            <w:proofErr w:type="spellEnd"/>
+            <w:r>
+              <w:t xml:space="preserve">. </w:t>
+            </w:r>
+            <w:proofErr w:type="spellStart"/>
+            <w:r>
+              <w:t>Nếu</w:t>
+            </w:r>
+            <w:proofErr w:type="spellEnd"/>
+            <w:r>
+              <w:t xml:space="preserve"> </w:t>
+            </w:r>
+            <w:proofErr w:type="spellStart"/>
+            <w:r>
+              <w:t>chưa</w:t>
+            </w:r>
+            <w:proofErr w:type="spellEnd"/>
+            <w:r>
+              <w:t xml:space="preserve"> </w:t>
+            </w:r>
+            <w:proofErr w:type="spellStart"/>
+            <w:r>
+              <w:t>thì</w:t>
+            </w:r>
+            <w:proofErr w:type="spellEnd"/>
+            <w:r>
+              <w:t xml:space="preserve"> </w:t>
+            </w:r>
+            <w:proofErr w:type="spellStart"/>
+            <w:r>
+              <w:t>tiến</w:t>
+            </w:r>
+            <w:proofErr w:type="spellEnd"/>
+            <w:r>
+              <w:t xml:space="preserve"> </w:t>
+            </w:r>
+            <w:proofErr w:type="spellStart"/>
+            <w:r>
+              <w:t>hành</w:t>
+            </w:r>
+            <w:proofErr w:type="spellEnd"/>
+            <w:r>
+              <w:t xml:space="preserve"> </w:t>
+            </w:r>
+            <w:proofErr w:type="spellStart"/>
+            <w:r>
+              <w:t>lưu</w:t>
+            </w:r>
+            <w:proofErr w:type="spellEnd"/>
+            <w:r>
+              <w:t xml:space="preserve"> </w:t>
+            </w:r>
+            <w:proofErr w:type="spellStart"/>
+            <w:r>
+              <w:t>và</w:t>
+            </w:r>
+            <w:proofErr w:type="spellEnd"/>
+            <w:r>
+              <w:t xml:space="preserve"> </w:t>
+            </w:r>
+            <w:proofErr w:type="spellStart"/>
+            <w:r>
+              <w:t>thông</w:t>
+            </w:r>
+            <w:proofErr w:type="spellEnd"/>
+            <w:r>
+              <w:t xml:space="preserve"> </w:t>
+            </w:r>
+            <w:proofErr w:type="spellStart"/>
+            <w:r>
+              <w:t>báo</w:t>
+            </w:r>
+            <w:proofErr w:type="spellEnd"/>
+            <w:r>
+              <w:t xml:space="preserve"> ”</w:t>
+            </w:r>
+            <w:proofErr w:type="spellStart"/>
+            <w:r>
+              <w:t>Lưu</w:t>
+            </w:r>
+            <w:proofErr w:type="spellEnd"/>
+            <w:r>
+              <w:t xml:space="preserve"> </w:t>
+            </w:r>
+            <w:proofErr w:type="spellStart"/>
+            <w:r>
+              <w:t>thành</w:t>
+            </w:r>
+            <w:proofErr w:type="spellEnd"/>
+            <w:r>
+              <w:t xml:space="preserve"> </w:t>
+            </w:r>
+            <w:proofErr w:type="spellStart"/>
+            <w:r>
+              <w:t>công</w:t>
+            </w:r>
+            <w:proofErr w:type="spellEnd"/>
+            <w:r>
+              <w:t>”.</w:t>
+            </w:r>
+          </w:p>
+        </w:tc>
+      </w:tr>
+      <w:tr>
+        <w:tc>
+          <w:tcPr>
+            <w:tcW w:w="1053" w:type="dxa"/>
+          </w:tcPr>
+          <w:p>
+            <w:r>
+              <w:t>4</w:t>
+            </w:r>
+          </w:p>
+        </w:tc>
+        <w:tc>
+          <w:tcPr>
+            <w:tcW w:w="3544" w:type="dxa"/>
+          </w:tcPr>
+          <w:p>
+            <w:proofErr w:type="spellStart"/>
+            <w:r>
+              <w:t>Nhập</w:t>
+            </w:r>
+            <w:proofErr w:type="spellEnd"/>
+            <w:r>
+              <w:t xml:space="preserve"> </w:t>
+            </w:r>
+            <w:proofErr w:type="spellStart"/>
+            <w:r>
+              <w:t>từ</w:t>
+            </w:r>
+            <w:proofErr w:type="spellEnd"/>
+            <w:r>
+              <w:t xml:space="preserve"> </w:t>
+            </w:r>
+            <w:proofErr w:type="spellStart"/>
+            <w:r>
+              <w:t>khóa</w:t>
+            </w:r>
+            <w:proofErr w:type="spellEnd"/>
+            <w:r>
+              <w:t xml:space="preserve"> </w:t>
+            </w:r>
+            <w:proofErr w:type="spellStart"/>
+            <w:r>
+              <w:t>cần</w:t>
+            </w:r>
+            <w:proofErr w:type="spellEnd"/>
+            <w:r>
+              <w:t xml:space="preserve"> </w:t>
+            </w:r>
+            <w:proofErr w:type="spellStart"/>
+            <w:r>
+              <w:t>tìm</w:t>
+            </w:r>
+            <w:proofErr w:type="spellEnd"/>
+            <w:r>
+              <w:t xml:space="preserve"> </w:t>
+            </w:r>
+            <w:proofErr w:type="spellStart"/>
+            <w:r>
+              <w:t>kiếm</w:t>
+            </w:r>
+            <w:proofErr w:type="spellEnd"/>
+          </w:p>
+        </w:tc>
+        <w:tc>
+          <w:tcPr>
+            <w:tcW w:w="4393" w:type="dxa"/>
+          </w:tcPr>
+          <w:p>
+            <w:proofErr w:type="spellStart"/>
+            <w:r>
+              <w:t>Tiến</w:t>
+            </w:r>
+            <w:proofErr w:type="spellEnd"/>
+            <w:r>
+              <w:t xml:space="preserve"> </w:t>
+            </w:r>
+            <w:proofErr w:type="spellStart"/>
+            <w:r>
+              <w:t>hành</w:t>
+            </w:r>
+            <w:proofErr w:type="spellEnd"/>
+            <w:r>
+              <w:t xml:space="preserve"> </w:t>
+            </w:r>
+            <w:proofErr w:type="spellStart"/>
+            <w:r>
+              <w:t>tìm</w:t>
+            </w:r>
+            <w:proofErr w:type="spellEnd"/>
+            <w:r>
+              <w:t xml:space="preserve"> </w:t>
+            </w:r>
+            <w:proofErr w:type="spellStart"/>
+            <w:r>
+              <w:t>kiếm</w:t>
+            </w:r>
+            <w:proofErr w:type="spellEnd"/>
+            <w:r>
+              <w:t xml:space="preserve"> </w:t>
+            </w:r>
+            <w:proofErr w:type="spellStart"/>
+            <w:r>
+              <w:t>theo</w:t>
+            </w:r>
+            <w:proofErr w:type="spellEnd"/>
+            <w:r>
+              <w:t xml:space="preserve"> </w:t>
+            </w:r>
+            <w:proofErr w:type="spellStart"/>
+            <w:r>
+              <w:t>từ</w:t>
+            </w:r>
+            <w:proofErr w:type="spellEnd"/>
+            <w:r>
+              <w:t xml:space="preserve"> </w:t>
+            </w:r>
+            <w:proofErr w:type="spellStart"/>
+            <w:r>
+              <w:t>khóa</w:t>
+            </w:r>
+            <w:proofErr w:type="spellEnd"/>
+            <w:r>
+              <w:t xml:space="preserve"> </w:t>
+            </w:r>
+            <w:proofErr w:type="spellStart"/>
+            <w:r>
+              <w:t>đã</w:t>
+            </w:r>
+            <w:proofErr w:type="spellEnd"/>
+            <w:r>
+              <w:t xml:space="preserve"> </w:t>
+            </w:r>
+            <w:proofErr w:type="spellStart"/>
+            <w:r>
+              <w:t>nhập</w:t>
+            </w:r>
+            <w:proofErr w:type="spellEnd"/>
+            <w:r>
+              <w:t>.</w:t>
             </w:r>
           </w:p>
         </w:tc>
@@ -283,12 +1385,51 @@
           <w:numId w:val="1"/>
         </w:numPr>
       </w:pPr>
-      <w:r>
-        <w:t xml:space="preserve">Mô tả giao diện </w:t>
-      </w:r>
-      <w:r>
-        <w:t>khách hàng</w:t>
-      </w:r>
+      <w:proofErr w:type="spellStart"/>
+      <w:r>
+        <w:t>Mô</w:t>
+      </w:r>
+      <w:proofErr w:type="spellEnd"/>
+      <w:r>
+        <w:t xml:space="preserve"> </w:t>
+      </w:r>
+      <w:proofErr w:type="spellStart"/>
+      <w:r>
+        <w:t>tả</w:t>
+      </w:r>
+      <w:proofErr w:type="spellEnd"/>
+      <w:r>
+        <w:t xml:space="preserve"> </w:t>
+      </w:r>
+      <w:proofErr w:type="spellStart"/>
+      <w:r>
+        <w:t>giao</w:t>
+      </w:r>
+      <w:proofErr w:type="spellEnd"/>
+      <w:r>
+        <w:t xml:space="preserve"> </w:t>
+      </w:r>
+      <w:proofErr w:type="spellStart"/>
+      <w:r>
+        <w:t>diện</w:t>
+      </w:r>
+      <w:proofErr w:type="spellEnd"/>
+      <w:r>
+        <w:t xml:space="preserve"> </w:t>
+      </w:r>
+      <w:proofErr w:type="spellStart"/>
+      <w:r>
+        <w:t>khách</w:t>
+      </w:r>
+      <w:proofErr w:type="spellEnd"/>
+      <w:r>
+        <w:t xml:space="preserve"> </w:t>
+      </w:r>
+      <w:proofErr w:type="spellStart"/>
+      <w:r>
+        <w:t>hàng</w:t>
+      </w:r>
+      <w:proofErr w:type="spellEnd"/>
     </w:p>
     <w:tbl>
       <w:tblPr>
@@ -322,9 +1463,11 @@
             <w:tcW w:w="1513" w:type="dxa"/>
           </w:tcPr>
           <w:p>
+            <w:proofErr w:type="spellStart"/>
             <w:r>
               <w:t>Tên</w:t>
             </w:r>
+            <w:proofErr w:type="spellEnd"/>
           </w:p>
         </w:tc>
         <w:tc>
@@ -332,9 +1475,11 @@
             <w:tcW w:w="1297" w:type="dxa"/>
           </w:tcPr>
           <w:p>
+            <w:proofErr w:type="spellStart"/>
             <w:r>
               <w:t>Kiểu</w:t>
             </w:r>
+            <w:proofErr w:type="spellEnd"/>
           </w:p>
         </w:tc>
         <w:tc>
@@ -343,8 +1488,13 @@
           </w:tcPr>
           <w:p>
             <w:r>
-              <w:t>Ý Nghĩa</w:t>
-            </w:r>
+              <w:t xml:space="preserve">Ý </w:t>
+            </w:r>
+            <w:proofErr w:type="spellStart"/>
+            <w:r>
+              <w:t>Nghĩa</w:t>
+            </w:r>
+            <w:proofErr w:type="spellEnd"/>
           </w:p>
         </w:tc>
         <w:tc>
@@ -352,9 +1502,27 @@
             <w:tcW w:w="1241" w:type="dxa"/>
           </w:tcPr>
           <w:p>
-            <w:r>
-              <w:t>Miền giá trị</w:t>
-            </w:r>
+            <w:proofErr w:type="spellStart"/>
+            <w:r>
+              <w:t>Miền</w:t>
+            </w:r>
+            <w:proofErr w:type="spellEnd"/>
+            <w:r>
+              <w:t xml:space="preserve"> </w:t>
+            </w:r>
+            <w:proofErr w:type="spellStart"/>
+            <w:r>
+              <w:t>giá</w:t>
+            </w:r>
+            <w:proofErr w:type="spellEnd"/>
+            <w:r>
+              <w:t xml:space="preserve"> </w:t>
+            </w:r>
+            <w:proofErr w:type="spellStart"/>
+            <w:r>
+              <w:t>trị</w:t>
+            </w:r>
+            <w:proofErr w:type="spellEnd"/>
           </w:p>
         </w:tc>
         <w:tc>
@@ -362,9 +1530,35 @@
             <w:tcW w:w="1240" w:type="dxa"/>
           </w:tcPr>
           <w:p>
-            <w:r>
-              <w:t>Giá trị mặc định</w:t>
-            </w:r>
+            <w:proofErr w:type="spellStart"/>
+            <w:r>
+              <w:t>Giá</w:t>
+            </w:r>
+            <w:proofErr w:type="spellEnd"/>
+            <w:r>
+              <w:t xml:space="preserve"> </w:t>
+            </w:r>
+            <w:proofErr w:type="spellStart"/>
+            <w:r>
+              <w:t>trị</w:t>
+            </w:r>
+            <w:proofErr w:type="spellEnd"/>
+            <w:r>
+              <w:t xml:space="preserve"> </w:t>
+            </w:r>
+            <w:proofErr w:type="spellStart"/>
+            <w:r>
+              <w:t>mặc</w:t>
+            </w:r>
+            <w:proofErr w:type="spellEnd"/>
+            <w:r>
+              <w:t xml:space="preserve"> </w:t>
+            </w:r>
+            <w:proofErr w:type="spellStart"/>
+            <w:r>
+              <w:t>định</w:t>
+            </w:r>
+            <w:proofErr w:type="spellEnd"/>
           </w:p>
         </w:tc>
         <w:tc>
@@ -372,9 +1566,19 @@
             <w:tcW w:w="1221" w:type="dxa"/>
           </w:tcPr>
           <w:p>
-            <w:r>
-              <w:t>Ghi chú</w:t>
-            </w:r>
+            <w:proofErr w:type="spellStart"/>
+            <w:r>
+              <w:t>Ghi</w:t>
+            </w:r>
+            <w:proofErr w:type="spellEnd"/>
+            <w:r>
+              <w:t xml:space="preserve"> </w:t>
+            </w:r>
+            <w:proofErr w:type="spellStart"/>
+            <w:r>
+              <w:t>chú</w:t>
+            </w:r>
+            <w:proofErr w:type="spellEnd"/>
           </w:p>
         </w:tc>
       </w:tr>
@@ -394,12 +1598,11 @@
             <w:tcW w:w="1513" w:type="dxa"/>
           </w:tcPr>
           <w:p>
-            <w:r>
-              <w:t>jtfMa</w:t>
-            </w:r>
-            <w:r>
-              <w:t>KH</w:t>
-            </w:r>
+            <w:proofErr w:type="spellStart"/>
+            <w:r>
+              <w:t>jtfMaKH</w:t>
+            </w:r>
+            <w:proofErr w:type="spellEnd"/>
           </w:p>
         </w:tc>
         <w:tc>
@@ -407,9 +1610,11 @@
             <w:tcW w:w="1297" w:type="dxa"/>
           </w:tcPr>
           <w:p>
+            <w:proofErr w:type="spellStart"/>
             <w:r>
               <w:t>JtextField</w:t>
             </w:r>
+            <w:proofErr w:type="spellEnd"/>
           </w:p>
         </w:tc>
         <w:tc>
@@ -417,15 +1622,59 @@
             <w:tcW w:w="1259" w:type="dxa"/>
           </w:tcPr>
           <w:p>
-            <w:r>
-              <w:t xml:space="preserve">Nhập mã </w:t>
-            </w:r>
-            <w:r>
-              <w:t>khách hàng</w:t>
-            </w:r>
-            <w:r>
-              <w:t xml:space="preserve"> để thêm mới</w:t>
-            </w:r>
+            <w:proofErr w:type="spellStart"/>
+            <w:r>
+              <w:t>Nhập</w:t>
+            </w:r>
+            <w:proofErr w:type="spellEnd"/>
+            <w:r>
+              <w:t xml:space="preserve"> </w:t>
+            </w:r>
+            <w:proofErr w:type="spellStart"/>
+            <w:r>
+              <w:t>mã</w:t>
+            </w:r>
+            <w:proofErr w:type="spellEnd"/>
+            <w:r>
+              <w:t xml:space="preserve"> </w:t>
+            </w:r>
+            <w:proofErr w:type="spellStart"/>
+            <w:r>
+              <w:t>khách</w:t>
+            </w:r>
+            <w:proofErr w:type="spellEnd"/>
+            <w:r>
+              <w:t xml:space="preserve"> </w:t>
+            </w:r>
+            <w:proofErr w:type="spellStart"/>
+            <w:r>
+              <w:t>hàng</w:t>
+            </w:r>
+            <w:proofErr w:type="spellEnd"/>
+            <w:r>
+              <w:t xml:space="preserve"> </w:t>
+            </w:r>
+            <w:proofErr w:type="spellStart"/>
+            <w:r>
+              <w:t>để</w:t>
+            </w:r>
+            <w:proofErr w:type="spellEnd"/>
+            <w:r>
+              <w:t xml:space="preserve"> </w:t>
+            </w:r>
+            <w:proofErr w:type="spellStart"/>
+            <w:r>
+              <w:t>thêm</w:t>
+            </w:r>
+            <w:proofErr w:type="spellEnd"/>
+            <w:r>
+              <w:t xml:space="preserve"> </w:t>
+            </w:r>
+            <w:proofErr w:type="spellStart"/>
+            <w:r>
+              <w:t>mới</w:t>
+            </w:r>
+            <w:proofErr w:type="spellEnd"/>
           </w:p>
         </w:tc>
         <w:tc>
@@ -462,6 +1711,7 @@
           </w:tcPr>
           <w:p>
             <w:r>
+              <w:lastRenderedPageBreak/>
               <w:t>2</w:t>
             </w:r>
           </w:p>
@@ -471,12 +1721,11 @@
             <w:tcW w:w="1513" w:type="dxa"/>
           </w:tcPr>
           <w:p>
-            <w:r>
-              <w:t>jtfTen</w:t>
-            </w:r>
-            <w:r>
-              <w:t>KH</w:t>
-            </w:r>
+            <w:proofErr w:type="spellStart"/>
+            <w:r>
+              <w:t>jtfTenKH</w:t>
+            </w:r>
+            <w:proofErr w:type="spellEnd"/>
           </w:p>
         </w:tc>
         <w:tc>
@@ -484,9 +1733,11 @@
             <w:tcW w:w="1297" w:type="dxa"/>
           </w:tcPr>
           <w:p>
+            <w:proofErr w:type="spellStart"/>
             <w:r>
               <w:t>JtextField</w:t>
             </w:r>
+            <w:proofErr w:type="spellEnd"/>
           </w:p>
         </w:tc>
         <w:tc>
@@ -494,12 +1745,43 @@
             <w:tcW w:w="1259" w:type="dxa"/>
           </w:tcPr>
           <w:p>
-            <w:r>
-              <w:t xml:space="preserve">Hiển thị tên </w:t>
-            </w:r>
-            <w:r>
-              <w:t>khách hàng</w:t>
-            </w:r>
+            <w:proofErr w:type="spellStart"/>
+            <w:r>
+              <w:t>Hiển</w:t>
+            </w:r>
+            <w:proofErr w:type="spellEnd"/>
+            <w:r>
+              <w:t xml:space="preserve"> </w:t>
+            </w:r>
+            <w:proofErr w:type="spellStart"/>
+            <w:r>
+              <w:t>thị</w:t>
+            </w:r>
+            <w:proofErr w:type="spellEnd"/>
+            <w:r>
+              <w:t xml:space="preserve"> </w:t>
+            </w:r>
+            <w:proofErr w:type="spellStart"/>
+            <w:r>
+              <w:t>tên</w:t>
+            </w:r>
+            <w:proofErr w:type="spellEnd"/>
+            <w:r>
+              <w:t xml:space="preserve"> </w:t>
+            </w:r>
+            <w:proofErr w:type="spellStart"/>
+            <w:r>
+              <w:t>khách</w:t>
+            </w:r>
+            <w:proofErr w:type="spellEnd"/>
+            <w:r>
+              <w:t xml:space="preserve"> </w:t>
+            </w:r>
+            <w:proofErr w:type="spellStart"/>
+            <w:r>
+              <w:t>hàng</w:t>
+            </w:r>
+            <w:proofErr w:type="spellEnd"/>
           </w:p>
         </w:tc>
         <w:tc>
@@ -507,12 +1789,43 @@
             <w:tcW w:w="1241" w:type="dxa"/>
           </w:tcPr>
           <w:p>
-            <w:r>
-              <w:t xml:space="preserve">Tên tất cả </w:t>
-            </w:r>
-            <w:r>
-              <w:t>khách hàng</w:t>
-            </w:r>
+            <w:proofErr w:type="spellStart"/>
+            <w:r>
+              <w:t>Tên</w:t>
+            </w:r>
+            <w:proofErr w:type="spellEnd"/>
+            <w:r>
+              <w:t xml:space="preserve"> </w:t>
+            </w:r>
+            <w:proofErr w:type="spellStart"/>
+            <w:r>
+              <w:t>tất</w:t>
+            </w:r>
+            <w:proofErr w:type="spellEnd"/>
+            <w:r>
+              <w:t xml:space="preserve"> </w:t>
+            </w:r>
+            <w:proofErr w:type="spellStart"/>
+            <w:r>
+              <w:t>cả</w:t>
+            </w:r>
+            <w:proofErr w:type="spellEnd"/>
+            <w:r>
+              <w:t xml:space="preserve"> </w:t>
+            </w:r>
+            <w:proofErr w:type="spellStart"/>
+            <w:r>
+              <w:t>khách</w:t>
+            </w:r>
+            <w:proofErr w:type="spellEnd"/>
+            <w:r>
+              <w:t xml:space="preserve"> </w:t>
+            </w:r>
+            <w:proofErr w:type="spellStart"/>
+            <w:r>
+              <w:t>hàng</w:t>
+            </w:r>
+            <w:proofErr w:type="spellEnd"/>
           </w:p>
         </w:tc>
         <w:tc>
@@ -520,15 +1833,51 @@
             <w:tcW w:w="1240" w:type="dxa"/>
           </w:tcPr>
           <w:p>
-            <w:r>
-              <w:t xml:space="preserve">Tên </w:t>
-            </w:r>
-            <w:r>
-              <w:t>khách hàng</w:t>
-            </w:r>
-            <w:r>
-              <w:t xml:space="preserve"> đang đăng nhập</w:t>
-            </w:r>
+            <w:proofErr w:type="spellStart"/>
+            <w:r>
+              <w:t>Tên</w:t>
+            </w:r>
+            <w:proofErr w:type="spellEnd"/>
+            <w:r>
+              <w:t xml:space="preserve"> </w:t>
+            </w:r>
+            <w:proofErr w:type="spellStart"/>
+            <w:r>
+              <w:t>khách</w:t>
+            </w:r>
+            <w:proofErr w:type="spellEnd"/>
+            <w:r>
+              <w:t xml:space="preserve"> </w:t>
+            </w:r>
+            <w:proofErr w:type="spellStart"/>
+            <w:r>
+              <w:t>hàng</w:t>
+            </w:r>
+            <w:proofErr w:type="spellEnd"/>
+            <w:r>
+              <w:t xml:space="preserve"> </w:t>
+            </w:r>
+            <w:proofErr w:type="spellStart"/>
+            <w:r>
+              <w:t>đang</w:t>
+            </w:r>
+            <w:proofErr w:type="spellEnd"/>
+            <w:r>
+              <w:t xml:space="preserve"> </w:t>
+            </w:r>
+            <w:proofErr w:type="spellStart"/>
+            <w:r>
+              <w:t>đăng</w:t>
+            </w:r>
+            <w:proofErr w:type="spellEnd"/>
+            <w:r>
+              <w:t xml:space="preserve"> </w:t>
+            </w:r>
+            <w:proofErr w:type="spellStart"/>
+            <w:r>
+              <w:t>nhập</w:t>
+            </w:r>
+            <w:proofErr w:type="spellEnd"/>
           </w:p>
         </w:tc>
         <w:tc>
@@ -545,7 +1894,6 @@
           </w:tcPr>
           <w:p>
             <w:r>
-              <w:lastRenderedPageBreak/>
               <w:t>3</w:t>
             </w:r>
           </w:p>
@@ -555,9 +1903,11 @@
             <w:tcW w:w="1513" w:type="dxa"/>
           </w:tcPr>
           <w:p>
+            <w:proofErr w:type="spellStart"/>
             <w:r>
               <w:t>jtfGender</w:t>
             </w:r>
+            <w:proofErr w:type="spellEnd"/>
           </w:p>
         </w:tc>
         <w:tc>
@@ -565,9 +1915,11 @@
             <w:tcW w:w="1297" w:type="dxa"/>
           </w:tcPr>
           <w:p>
+            <w:proofErr w:type="spellStart"/>
             <w:r>
               <w:t>JtextField</w:t>
             </w:r>
+            <w:proofErr w:type="spellEnd"/>
           </w:p>
         </w:tc>
         <w:tc>
@@ -575,12 +1927,51 @@
             <w:tcW w:w="1259" w:type="dxa"/>
           </w:tcPr>
           <w:p>
-            <w:r>
-              <w:t xml:space="preserve">Hiển thị giới tính </w:t>
-            </w:r>
-            <w:r>
-              <w:t>khách hàng</w:t>
-            </w:r>
+            <w:proofErr w:type="spellStart"/>
+            <w:r>
+              <w:t>Hiển</w:t>
+            </w:r>
+            <w:proofErr w:type="spellEnd"/>
+            <w:r>
+              <w:t xml:space="preserve"> </w:t>
+            </w:r>
+            <w:proofErr w:type="spellStart"/>
+            <w:r>
+              <w:t>thị</w:t>
+            </w:r>
+            <w:proofErr w:type="spellEnd"/>
+            <w:r>
+              <w:t xml:space="preserve"> </w:t>
+            </w:r>
+            <w:proofErr w:type="spellStart"/>
+            <w:r>
+              <w:t>giới</w:t>
+            </w:r>
+            <w:proofErr w:type="spellEnd"/>
+            <w:r>
+              <w:t xml:space="preserve"> </w:t>
+            </w:r>
+            <w:proofErr w:type="spellStart"/>
+            <w:r>
+              <w:t>tính</w:t>
+            </w:r>
+            <w:proofErr w:type="spellEnd"/>
+            <w:r>
+              <w:t xml:space="preserve"> </w:t>
+            </w:r>
+            <w:proofErr w:type="spellStart"/>
+            <w:r>
+              <w:t>khách</w:t>
+            </w:r>
+            <w:proofErr w:type="spellEnd"/>
+            <w:r>
+              <w:t xml:space="preserve"> </w:t>
+            </w:r>
+            <w:proofErr w:type="spellStart"/>
+            <w:r>
+              <w:t>hàng</w:t>
+            </w:r>
+            <w:proofErr w:type="spellEnd"/>
           </w:p>
         </w:tc>
         <w:tc>
@@ -626,9 +2017,11 @@
             <w:tcW w:w="1513" w:type="dxa"/>
           </w:tcPr>
           <w:p>
+            <w:proofErr w:type="spellStart"/>
             <w:r>
               <w:t>jtfSDT</w:t>
             </w:r>
+            <w:proofErr w:type="spellEnd"/>
           </w:p>
         </w:tc>
         <w:tc>
@@ -636,9 +2029,11 @@
             <w:tcW w:w="1297" w:type="dxa"/>
           </w:tcPr>
           <w:p>
+            <w:proofErr w:type="spellStart"/>
             <w:r>
               <w:t>JtextField</w:t>
             </w:r>
+            <w:proofErr w:type="spellEnd"/>
           </w:p>
         </w:tc>
         <w:tc>
@@ -646,9 +2041,43 @@
             <w:tcW w:w="1259" w:type="dxa"/>
           </w:tcPr>
           <w:p>
-            <w:r>
-              <w:t>Hiển thị số điện thoại</w:t>
-            </w:r>
+            <w:proofErr w:type="spellStart"/>
+            <w:r>
+              <w:t>Hiển</w:t>
+            </w:r>
+            <w:proofErr w:type="spellEnd"/>
+            <w:r>
+              <w:t xml:space="preserve"> </w:t>
+            </w:r>
+            <w:proofErr w:type="spellStart"/>
+            <w:r>
+              <w:t>thị</w:t>
+            </w:r>
+            <w:proofErr w:type="spellEnd"/>
+            <w:r>
+              <w:t xml:space="preserve"> </w:t>
+            </w:r>
+            <w:proofErr w:type="spellStart"/>
+            <w:r>
+              <w:t>số</w:t>
+            </w:r>
+            <w:proofErr w:type="spellEnd"/>
+            <w:r>
+              <w:t xml:space="preserve"> </w:t>
+            </w:r>
+            <w:proofErr w:type="spellStart"/>
+            <w:r>
+              <w:t>điện</w:t>
+            </w:r>
+            <w:proofErr w:type="spellEnd"/>
+            <w:r>
+              <w:t xml:space="preserve"> </w:t>
+            </w:r>
+            <w:proofErr w:type="spellStart"/>
+            <w:r>
+              <w:t>thoại</w:t>
+            </w:r>
+            <w:proofErr w:type="spellEnd"/>
           </w:p>
         </w:tc>
         <w:tc>
@@ -694,9 +2123,11 @@
             <w:tcW w:w="1513" w:type="dxa"/>
           </w:tcPr>
           <w:p>
+            <w:proofErr w:type="spellStart"/>
             <w:r>
               <w:t>jtfCMND</w:t>
             </w:r>
+            <w:proofErr w:type="spellEnd"/>
           </w:p>
         </w:tc>
         <w:tc>
@@ -704,9 +2135,11 @@
             <w:tcW w:w="1297" w:type="dxa"/>
           </w:tcPr>
           <w:p>
+            <w:proofErr w:type="spellStart"/>
             <w:r>
               <w:t>JtextField</w:t>
             </w:r>
+            <w:proofErr w:type="spellEnd"/>
           </w:p>
         </w:tc>
         <w:tc>
@@ -714,8 +2147,29 @@
             <w:tcW w:w="1259" w:type="dxa"/>
           </w:tcPr>
           <w:p>
-            <w:r>
-              <w:t>Hiển thị số CMND</w:t>
+            <w:proofErr w:type="spellStart"/>
+            <w:r>
+              <w:t>Hiển</w:t>
+            </w:r>
+            <w:proofErr w:type="spellEnd"/>
+            <w:r>
+              <w:t xml:space="preserve"> </w:t>
+            </w:r>
+            <w:proofErr w:type="spellStart"/>
+            <w:r>
+              <w:t>thị</w:t>
+            </w:r>
+            <w:proofErr w:type="spellEnd"/>
+            <w:r>
+              <w:t xml:space="preserve"> </w:t>
+            </w:r>
+            <w:proofErr w:type="spellStart"/>
+            <w:r>
+              <w:t>số</w:t>
+            </w:r>
+            <w:proofErr w:type="spellEnd"/>
+            <w:r>
+              <w:t xml:space="preserve"> CMND</w:t>
             </w:r>
           </w:p>
         </w:tc>
@@ -762,9 +2216,11 @@
             <w:tcW w:w="1513" w:type="dxa"/>
           </w:tcPr>
           <w:p>
+            <w:proofErr w:type="spellStart"/>
             <w:r>
               <w:t>jfDayOfBirth</w:t>
             </w:r>
+            <w:proofErr w:type="spellEnd"/>
           </w:p>
         </w:tc>
         <w:tc>
@@ -772,9 +2228,11 @@
             <w:tcW w:w="1297" w:type="dxa"/>
           </w:tcPr>
           <w:p>
+            <w:proofErr w:type="spellStart"/>
             <w:r>
               <w:t>Jcalendar</w:t>
             </w:r>
+            <w:proofErr w:type="spellEnd"/>
           </w:p>
         </w:tc>
         <w:tc>
@@ -782,12 +2240,51 @@
             <w:tcW w:w="1259" w:type="dxa"/>
           </w:tcPr>
           <w:p>
-            <w:r>
-              <w:t xml:space="preserve">Hiển thị ngày sinh </w:t>
-            </w:r>
-            <w:r>
-              <w:t>khách hàng</w:t>
-            </w:r>
+            <w:proofErr w:type="spellStart"/>
+            <w:r>
+              <w:t>Hiển</w:t>
+            </w:r>
+            <w:proofErr w:type="spellEnd"/>
+            <w:r>
+              <w:t xml:space="preserve"> </w:t>
+            </w:r>
+            <w:proofErr w:type="spellStart"/>
+            <w:r>
+              <w:t>thị</w:t>
+            </w:r>
+            <w:proofErr w:type="spellEnd"/>
+            <w:r>
+              <w:t xml:space="preserve"> </w:t>
+            </w:r>
+            <w:proofErr w:type="spellStart"/>
+            <w:r>
+              <w:t>ngày</w:t>
+            </w:r>
+            <w:proofErr w:type="spellEnd"/>
+            <w:r>
+              <w:t xml:space="preserve"> </w:t>
+            </w:r>
+            <w:proofErr w:type="spellStart"/>
+            <w:r>
+              <w:t>sinh</w:t>
+            </w:r>
+            <w:proofErr w:type="spellEnd"/>
+            <w:r>
+              <w:t xml:space="preserve"> </w:t>
+            </w:r>
+            <w:proofErr w:type="spellStart"/>
+            <w:r>
+              <w:t>khách</w:t>
+            </w:r>
+            <w:proofErr w:type="spellEnd"/>
+            <w:r>
+              <w:t xml:space="preserve"> </w:t>
+            </w:r>
+            <w:proofErr w:type="spellStart"/>
+            <w:r>
+              <w:t>hàng</w:t>
+            </w:r>
+            <w:proofErr w:type="spellEnd"/>
           </w:p>
         </w:tc>
         <w:tc>
@@ -833,12 +2330,11 @@
             <w:tcW w:w="1513" w:type="dxa"/>
           </w:tcPr>
           <w:p>
-            <w:r>
-              <w:t>jt</w:t>
-            </w:r>
-            <w:r>
-              <w:t>MaGiamGia</w:t>
-            </w:r>
+            <w:proofErr w:type="spellStart"/>
+            <w:r>
+              <w:t>jtMaGiamGia</w:t>
+            </w:r>
+            <w:proofErr w:type="spellEnd"/>
           </w:p>
         </w:tc>
         <w:tc>
@@ -846,12 +2342,11 @@
             <w:tcW w:w="1297" w:type="dxa"/>
           </w:tcPr>
           <w:p>
-            <w:r>
-              <w:t>J</w:t>
-            </w:r>
-            <w:r>
-              <w:t>textField</w:t>
-            </w:r>
+            <w:proofErr w:type="spellStart"/>
+            <w:r>
+              <w:t>JtextField</w:t>
+            </w:r>
+            <w:proofErr w:type="spellEnd"/>
           </w:p>
         </w:tc>
         <w:tc>
@@ -859,12 +2354,43 @@
             <w:tcW w:w="1259" w:type="dxa"/>
           </w:tcPr>
           <w:p>
-            <w:r>
-              <w:t xml:space="preserve">Hiển thị </w:t>
-            </w:r>
-            <w:r>
-              <w:t>mã giảm giá</w:t>
-            </w:r>
+            <w:proofErr w:type="spellStart"/>
+            <w:r>
+              <w:t>Hiển</w:t>
+            </w:r>
+            <w:proofErr w:type="spellEnd"/>
+            <w:r>
+              <w:t xml:space="preserve"> </w:t>
+            </w:r>
+            <w:proofErr w:type="spellStart"/>
+            <w:r>
+              <w:t>thị</w:t>
+            </w:r>
+            <w:proofErr w:type="spellEnd"/>
+            <w:r>
+              <w:t xml:space="preserve"> </w:t>
+            </w:r>
+            <w:proofErr w:type="spellStart"/>
+            <w:r>
+              <w:t>mã</w:t>
+            </w:r>
+            <w:proofErr w:type="spellEnd"/>
+            <w:r>
+              <w:t xml:space="preserve"> </w:t>
+            </w:r>
+            <w:proofErr w:type="spellStart"/>
+            <w:r>
+              <w:t>giảm</w:t>
+            </w:r>
+            <w:proofErr w:type="spellEnd"/>
+            <w:r>
+              <w:t xml:space="preserve"> </w:t>
+            </w:r>
+            <w:proofErr w:type="spellStart"/>
+            <w:r>
+              <w:t>giá</w:t>
+            </w:r>
+            <w:proofErr w:type="spellEnd"/>
           </w:p>
         </w:tc>
         <w:tc>
@@ -910,9 +2436,11 @@
             <w:tcW w:w="1513" w:type="dxa"/>
           </w:tcPr>
           <w:p>
+            <w:proofErr w:type="spellStart"/>
             <w:r>
               <w:t>Btn_Xoa</w:t>
             </w:r>
+            <w:proofErr w:type="spellEnd"/>
           </w:p>
         </w:tc>
         <w:tc>
@@ -930,12 +2458,27 @@
             <w:tcW w:w="1259" w:type="dxa"/>
           </w:tcPr>
           <w:p>
-            <w:r>
-              <w:t xml:space="preserve">Xóa 1 </w:t>
-            </w:r>
-            <w:r>
-              <w:t>khách hàng</w:t>
-            </w:r>
+            <w:proofErr w:type="spellStart"/>
+            <w:r>
+              <w:t>Xóa</w:t>
+            </w:r>
+            <w:proofErr w:type="spellEnd"/>
+            <w:r>
+              <w:t xml:space="preserve"> 1 </w:t>
+            </w:r>
+            <w:proofErr w:type="spellStart"/>
+            <w:r>
+              <w:t>khách</w:t>
+            </w:r>
+            <w:proofErr w:type="spellEnd"/>
+            <w:r>
+              <w:t xml:space="preserve"> </w:t>
+            </w:r>
+            <w:proofErr w:type="spellStart"/>
+            <w:r>
+              <w:t>hàng</w:t>
+            </w:r>
+            <w:proofErr w:type="spellEnd"/>
           </w:p>
         </w:tc>
         <w:tc>
@@ -981,9 +2524,11 @@
             <w:tcW w:w="1513" w:type="dxa"/>
           </w:tcPr>
           <w:p>
+            <w:proofErr w:type="spellStart"/>
             <w:r>
               <w:t>Btn_Sua</w:t>
             </w:r>
+            <w:proofErr w:type="spellEnd"/>
           </w:p>
         </w:tc>
         <w:tc>
@@ -1001,12 +2546,145 @@
             <w:tcW w:w="1259" w:type="dxa"/>
           </w:tcPr>
           <w:p>
-            <w:r>
-              <w:t xml:space="preserve">Thay đổi thông tin </w:t>
-            </w:r>
-            <w:r>
-              <w:t>khách hàng</w:t>
-            </w:r>
+            <w:proofErr w:type="spellStart"/>
+            <w:r>
+              <w:t>Thay</w:t>
+            </w:r>
+            <w:proofErr w:type="spellEnd"/>
+            <w:r>
+              <w:t xml:space="preserve"> </w:t>
+            </w:r>
+            <w:proofErr w:type="spellStart"/>
+            <w:r>
+              <w:t>đổi</w:t>
+            </w:r>
+            <w:proofErr w:type="spellEnd"/>
+            <w:r>
+              <w:t xml:space="preserve"> </w:t>
+            </w:r>
+            <w:proofErr w:type="spellStart"/>
+            <w:r>
+              <w:t>thông</w:t>
+            </w:r>
+            <w:proofErr w:type="spellEnd"/>
+            <w:r>
+              <w:t xml:space="preserve"> tin </w:t>
+            </w:r>
+            <w:proofErr w:type="spellStart"/>
+            <w:r>
+              <w:t>khách</w:t>
+            </w:r>
+            <w:proofErr w:type="spellEnd"/>
+            <w:r>
+              <w:t xml:space="preserve"> </w:t>
+            </w:r>
+            <w:proofErr w:type="spellStart"/>
+            <w:r>
+              <w:t>hàng</w:t>
+            </w:r>
+            <w:proofErr w:type="spellEnd"/>
+          </w:p>
+        </w:tc>
+        <w:tc>
+          <w:tcPr>
+            <w:tcW w:w="1241" w:type="dxa"/>
+          </w:tcPr>
+          <w:p>
+            <w:r>
+              <w:t>N/A</w:t>
+            </w:r>
+          </w:p>
+        </w:tc>
+        <w:tc>
+          <w:tcPr>
+            <w:tcW w:w="1240" w:type="dxa"/>
+          </w:tcPr>
+          <w:p>
+            <w:r>
+              <w:t>N/A</w:t>
+            </w:r>
+          </w:p>
+        </w:tc>
+        <w:tc>
+          <w:tcPr>
+            <w:tcW w:w="1221" w:type="dxa"/>
+          </w:tcPr>
+          <w:p/>
+        </w:tc>
+      </w:tr>
+      <w:tr>
+        <w:tc>
+          <w:tcPr>
+            <w:tcW w:w="1219" w:type="dxa"/>
+          </w:tcPr>
+          <w:p>
+            <w:r>
+              <w:t>10</w:t>
+            </w:r>
+          </w:p>
+        </w:tc>
+        <w:tc>
+          <w:tcPr>
+            <w:tcW w:w="1513" w:type="dxa"/>
+          </w:tcPr>
+          <w:p>
+            <w:proofErr w:type="spellStart"/>
+            <w:r>
+              <w:t>Btn_</w:t>
+            </w:r>
+            <w:r>
+              <w:t>Them</w:t>
+            </w:r>
+            <w:proofErr w:type="spellEnd"/>
+          </w:p>
+        </w:tc>
+        <w:tc>
+          <w:tcPr>
+            <w:tcW w:w="1297" w:type="dxa"/>
+          </w:tcPr>
+          <w:p>
+            <w:r>
+              <w:t>Button</w:t>
+            </w:r>
+          </w:p>
+        </w:tc>
+        <w:tc>
+          <w:tcPr>
+            <w:tcW w:w="1259" w:type="dxa"/>
+          </w:tcPr>
+          <w:p>
+            <w:proofErr w:type="spellStart"/>
+            <w:r>
+              <w:t>T</w:t>
+            </w:r>
+            <w:r>
+              <w:t>hêm</w:t>
+            </w:r>
+            <w:proofErr w:type="spellEnd"/>
+            <w:r>
+              <w:t xml:space="preserve"> </w:t>
+            </w:r>
+            <w:proofErr w:type="spellStart"/>
+            <w:r>
+              <w:t>thông</w:t>
+            </w:r>
+            <w:proofErr w:type="spellEnd"/>
+            <w:r>
+              <w:t xml:space="preserve"> tin </w:t>
+            </w:r>
+            <w:proofErr w:type="spellStart"/>
+            <w:r>
+              <w:t>khách</w:t>
+            </w:r>
+            <w:proofErr w:type="spellEnd"/>
+            <w:r>
+              <w:t xml:space="preserve"> </w:t>
+            </w:r>
+            <w:proofErr w:type="spellStart"/>
+            <w:r>
+              <w:t>hàng</w:t>
+            </w:r>
+            <w:proofErr w:type="spellEnd"/>
           </w:p>
         </w:tc>
         <w:tc>
@@ -1046,21 +2724,97 @@
           <w:bCs/>
         </w:rPr>
       </w:pPr>
+      <w:proofErr w:type="spellStart"/>
       <w:r>
         <w:rPr>
           <w:b/>
           <w:bCs/>
         </w:rPr>
-        <w:t>Thiết kế dữ liệu</w:t>
-      </w:r>
+        <w:t>Thiết</w:t>
+      </w:r>
+      <w:proofErr w:type="spellEnd"/>
+      <w:r>
+        <w:rPr>
+          <w:b/>
+          <w:bCs/>
+        </w:rPr>
+        <w:t xml:space="preserve"> </w:t>
+      </w:r>
+      <w:proofErr w:type="spellStart"/>
+      <w:r>
+        <w:rPr>
+          <w:b/>
+          <w:bCs/>
+        </w:rPr>
+        <w:t>kế</w:t>
+      </w:r>
+      <w:proofErr w:type="spellEnd"/>
+      <w:r>
+        <w:rPr>
+          <w:b/>
+          <w:bCs/>
+        </w:rPr>
+        <w:t xml:space="preserve"> </w:t>
+      </w:r>
+      <w:proofErr w:type="spellStart"/>
+      <w:r>
+        <w:rPr>
+          <w:b/>
+          <w:bCs/>
+        </w:rPr>
+        <w:t>dữ</w:t>
+      </w:r>
+      <w:proofErr w:type="spellEnd"/>
+      <w:r>
+        <w:rPr>
+          <w:b/>
+          <w:bCs/>
+        </w:rPr>
+        <w:t xml:space="preserve"> </w:t>
+      </w:r>
+      <w:proofErr w:type="spellStart"/>
+      <w:r>
+        <w:rPr>
+          <w:b/>
+          <w:bCs/>
+        </w:rPr>
+        <w:t>liệu</w:t>
+      </w:r>
+      <w:proofErr w:type="spellEnd"/>
     </w:p>
     <w:p>
       <w:pPr>
         <w:ind w:left="360"/>
       </w:pPr>
-      <w:r>
-        <w:t>Danh sách các bảng</w:t>
-      </w:r>
+      <w:proofErr w:type="spellStart"/>
+      <w:r>
+        <w:t>Danh</w:t>
+      </w:r>
+      <w:proofErr w:type="spellEnd"/>
+      <w:r>
+        <w:t xml:space="preserve"> </w:t>
+      </w:r>
+      <w:proofErr w:type="spellStart"/>
+      <w:r>
+        <w:t>sách</w:t>
+      </w:r>
+      <w:proofErr w:type="spellEnd"/>
+      <w:r>
+        <w:t xml:space="preserve"> </w:t>
+      </w:r>
+      <w:proofErr w:type="spellStart"/>
+      <w:r>
+        <w:t>các</w:t>
+      </w:r>
+      <w:proofErr w:type="spellEnd"/>
+      <w:r>
+        <w:t xml:space="preserve"> </w:t>
+      </w:r>
+      <w:proofErr w:type="spellStart"/>
+      <w:r>
+        <w:t>bảng</w:t>
+      </w:r>
+      <w:proofErr w:type="spellEnd"/>
     </w:p>
     <w:tbl>
       <w:tblPr>
@@ -1091,9 +2845,11 @@
             <w:tcW w:w="2337" w:type="dxa"/>
           </w:tcPr>
           <w:p>
+            <w:proofErr w:type="spellStart"/>
             <w:r>
               <w:t>Bảng</w:t>
             </w:r>
+            <w:proofErr w:type="spellEnd"/>
           </w:p>
         </w:tc>
         <w:tc>
@@ -1102,8 +2858,13 @@
           </w:tcPr>
           <w:p>
             <w:r>
-              <w:t>Ý nghĩa</w:t>
-            </w:r>
+              <w:t xml:space="preserve">Ý </w:t>
+            </w:r>
+            <w:proofErr w:type="spellStart"/>
+            <w:r>
+              <w:t>nghĩa</w:t>
+            </w:r>
+            <w:proofErr w:type="spellEnd"/>
           </w:p>
         </w:tc>
         <w:tc>
@@ -1111,9 +2872,19 @@
             <w:tcW w:w="2338" w:type="dxa"/>
           </w:tcPr>
           <w:p>
-            <w:r>
-              <w:t>Ghi chú</w:t>
-            </w:r>
+            <w:proofErr w:type="spellStart"/>
+            <w:r>
+              <w:t>Ghi</w:t>
+            </w:r>
+            <w:proofErr w:type="spellEnd"/>
+            <w:r>
+              <w:t xml:space="preserve"> </w:t>
+            </w:r>
+            <w:proofErr w:type="spellStart"/>
+            <w:r>
+              <w:t>chú</w:t>
+            </w:r>
+            <w:proofErr w:type="spellEnd"/>
           </w:p>
         </w:tc>
       </w:tr>
@@ -1133,12 +2904,27 @@
             <w:tcW w:w="2337" w:type="dxa"/>
           </w:tcPr>
           <w:p>
-            <w:r>
-              <w:t xml:space="preserve">Thông tin </w:t>
-            </w:r>
-            <w:r>
-              <w:t>khách hàng</w:t>
-            </w:r>
+            <w:proofErr w:type="spellStart"/>
+            <w:r>
+              <w:t>Thông</w:t>
+            </w:r>
+            <w:proofErr w:type="spellEnd"/>
+            <w:r>
+              <w:t xml:space="preserve"> tin </w:t>
+            </w:r>
+            <w:proofErr w:type="spellStart"/>
+            <w:r>
+              <w:t>khách</w:t>
+            </w:r>
+            <w:proofErr w:type="spellEnd"/>
+            <w:r>
+              <w:t xml:space="preserve"> </w:t>
+            </w:r>
+            <w:proofErr w:type="spellStart"/>
+            <w:r>
+              <w:t>hàng</w:t>
+            </w:r>
+            <w:proofErr w:type="spellEnd"/>
           </w:p>
         </w:tc>
         <w:tc>
@@ -1146,12 +2932,67 @@
             <w:tcW w:w="2338" w:type="dxa"/>
           </w:tcPr>
           <w:p>
-            <w:r>
-              <w:t xml:space="preserve">Hiển thị các thông tin của các </w:t>
-            </w:r>
-            <w:r>
-              <w:t>khách hàng</w:t>
-            </w:r>
+            <w:proofErr w:type="spellStart"/>
+            <w:r>
+              <w:t>Hiển</w:t>
+            </w:r>
+            <w:proofErr w:type="spellEnd"/>
+            <w:r>
+              <w:t xml:space="preserve"> </w:t>
+            </w:r>
+            <w:proofErr w:type="spellStart"/>
+            <w:r>
+              <w:t>thị</w:t>
+            </w:r>
+            <w:proofErr w:type="spellEnd"/>
+            <w:r>
+              <w:t xml:space="preserve"> </w:t>
+            </w:r>
+            <w:proofErr w:type="spellStart"/>
+            <w:r>
+              <w:t>các</w:t>
+            </w:r>
+            <w:proofErr w:type="spellEnd"/>
+            <w:r>
+              <w:t xml:space="preserve"> </w:t>
+            </w:r>
+            <w:proofErr w:type="spellStart"/>
+            <w:r>
+              <w:t>thông</w:t>
+            </w:r>
+            <w:proofErr w:type="spellEnd"/>
+            <w:r>
+              <w:t xml:space="preserve"> tin </w:t>
+            </w:r>
+            <w:proofErr w:type="spellStart"/>
+            <w:r>
+              <w:t>của</w:t>
+            </w:r>
+            <w:proofErr w:type="spellEnd"/>
+            <w:r>
+              <w:t xml:space="preserve"> </w:t>
+            </w:r>
+            <w:proofErr w:type="spellStart"/>
+            <w:r>
+              <w:t>các</w:t>
+            </w:r>
+            <w:proofErr w:type="spellEnd"/>
+            <w:r>
+              <w:t xml:space="preserve"> </w:t>
+            </w:r>
+            <w:proofErr w:type="spellStart"/>
+            <w:r>
+              <w:t>khách</w:t>
+            </w:r>
+            <w:proofErr w:type="spellEnd"/>
+            <w:r>
+              <w:t xml:space="preserve"> </w:t>
+            </w:r>
+            <w:proofErr w:type="spellStart"/>
+            <w:r>
+              <w:t>hàng</w:t>
+            </w:r>
+            <w:proofErr w:type="spellEnd"/>
           </w:p>
         </w:tc>
         <w:tc>
@@ -1174,12 +3015,67 @@
       <w:pPr>
         <w:ind w:left="360"/>
       </w:pPr>
-      <w:r>
-        <w:t xml:space="preserve">Danh sách các thuộc tính bảng </w:t>
-      </w:r>
-      <w:r>
-        <w:t>khách hàng</w:t>
-      </w:r>
+      <w:proofErr w:type="spellStart"/>
+      <w:r>
+        <w:t>Danh</w:t>
+      </w:r>
+      <w:proofErr w:type="spellEnd"/>
+      <w:r>
+        <w:t xml:space="preserve"> </w:t>
+      </w:r>
+      <w:proofErr w:type="spellStart"/>
+      <w:r>
+        <w:t>sách</w:t>
+      </w:r>
+      <w:proofErr w:type="spellEnd"/>
+      <w:r>
+        <w:t xml:space="preserve"> </w:t>
+      </w:r>
+      <w:proofErr w:type="spellStart"/>
+      <w:r>
+        <w:t>các</w:t>
+      </w:r>
+      <w:proofErr w:type="spellEnd"/>
+      <w:r>
+        <w:t xml:space="preserve"> </w:t>
+      </w:r>
+      <w:proofErr w:type="spellStart"/>
+      <w:r>
+        <w:t>thuộc</w:t>
+      </w:r>
+      <w:proofErr w:type="spellEnd"/>
+      <w:r>
+        <w:t xml:space="preserve"> </w:t>
+      </w:r>
+      <w:proofErr w:type="spellStart"/>
+      <w:r>
+        <w:t>tính</w:t>
+      </w:r>
+      <w:proofErr w:type="spellEnd"/>
+      <w:r>
+        <w:t xml:space="preserve"> </w:t>
+      </w:r>
+      <w:proofErr w:type="spellStart"/>
+      <w:r>
+        <w:t>bảng</w:t>
+      </w:r>
+      <w:proofErr w:type="spellEnd"/>
+      <w:r>
+        <w:t xml:space="preserve"> </w:t>
+      </w:r>
+      <w:proofErr w:type="spellStart"/>
+      <w:r>
+        <w:t>khách</w:t>
+      </w:r>
+      <w:proofErr w:type="spellEnd"/>
+      <w:r>
+        <w:t xml:space="preserve"> </w:t>
+      </w:r>
+      <w:proofErr w:type="spellStart"/>
+      <w:r>
+        <w:t>hàng</w:t>
+      </w:r>
+      <w:proofErr w:type="spellEnd"/>
     </w:p>
     <w:tbl>
       <w:tblPr>
@@ -1212,9 +3108,19 @@
             <w:tcW w:w="1545" w:type="dxa"/>
           </w:tcPr>
           <w:p>
-            <w:r>
-              <w:t>Thuộc tính</w:t>
-            </w:r>
+            <w:proofErr w:type="spellStart"/>
+            <w:r>
+              <w:t>Thuộc</w:t>
+            </w:r>
+            <w:proofErr w:type="spellEnd"/>
+            <w:r>
+              <w:t xml:space="preserve"> </w:t>
+            </w:r>
+            <w:proofErr w:type="spellStart"/>
+            <w:r>
+              <w:t>tính</w:t>
+            </w:r>
+            <w:proofErr w:type="spellEnd"/>
           </w:p>
         </w:tc>
         <w:tc>
@@ -1222,9 +3128,11 @@
             <w:tcW w:w="1496" w:type="dxa"/>
           </w:tcPr>
           <w:p>
+            <w:proofErr w:type="spellStart"/>
             <w:r>
               <w:t>Kiểu</w:t>
             </w:r>
+            <w:proofErr w:type="spellEnd"/>
           </w:p>
         </w:tc>
         <w:tc>
@@ -1232,9 +3140,19 @@
             <w:tcW w:w="1494" w:type="dxa"/>
           </w:tcPr>
           <w:p>
-            <w:r>
-              <w:t>Ràng buộc</w:t>
-            </w:r>
+            <w:proofErr w:type="spellStart"/>
+            <w:r>
+              <w:t>Ràng</w:t>
+            </w:r>
+            <w:proofErr w:type="spellEnd"/>
+            <w:r>
+              <w:t xml:space="preserve"> </w:t>
+            </w:r>
+            <w:proofErr w:type="spellStart"/>
+            <w:r>
+              <w:t>buộc</w:t>
+            </w:r>
+            <w:proofErr w:type="spellEnd"/>
           </w:p>
         </w:tc>
         <w:tc>
@@ -1242,9 +3160,35 @@
             <w:tcW w:w="1492" w:type="dxa"/>
           </w:tcPr>
           <w:p>
-            <w:r>
-              <w:t>Giá trị khởi động</w:t>
-            </w:r>
+            <w:proofErr w:type="spellStart"/>
+            <w:r>
+              <w:t>Giá</w:t>
+            </w:r>
+            <w:proofErr w:type="spellEnd"/>
+            <w:r>
+              <w:t xml:space="preserve"> </w:t>
+            </w:r>
+            <w:proofErr w:type="spellStart"/>
+            <w:r>
+              <w:t>trị</w:t>
+            </w:r>
+            <w:proofErr w:type="spellEnd"/>
+            <w:r>
+              <w:t xml:space="preserve"> </w:t>
+            </w:r>
+            <w:proofErr w:type="spellStart"/>
+            <w:r>
+              <w:t>khởi</w:t>
+            </w:r>
+            <w:proofErr w:type="spellEnd"/>
+            <w:r>
+              <w:t xml:space="preserve"> </w:t>
+            </w:r>
+            <w:proofErr w:type="spellStart"/>
+            <w:r>
+              <w:t>động</w:t>
+            </w:r>
+            <w:proofErr w:type="spellEnd"/>
           </w:p>
         </w:tc>
         <w:tc>
@@ -1252,9 +3196,19 @@
             <w:tcW w:w="1482" w:type="dxa"/>
           </w:tcPr>
           <w:p>
-            <w:r>
-              <w:t>Ghi chú</w:t>
-            </w:r>
+            <w:proofErr w:type="spellStart"/>
+            <w:r>
+              <w:t>Ghi</w:t>
+            </w:r>
+            <w:proofErr w:type="spellEnd"/>
+            <w:r>
+              <w:t xml:space="preserve"> </w:t>
+            </w:r>
+            <w:proofErr w:type="spellStart"/>
+            <w:r>
+              <w:t>chú</w:t>
+            </w:r>
+            <w:proofErr w:type="spellEnd"/>
           </w:p>
         </w:tc>
       </w:tr>
@@ -1274,12 +3228,11 @@
             <w:tcW w:w="1545" w:type="dxa"/>
           </w:tcPr>
           <w:p>
-            <w:r>
-              <w:t>Ma</w:t>
-            </w:r>
-            <w:r>
-              <w:t>KH</w:t>
-            </w:r>
+            <w:proofErr w:type="spellStart"/>
+            <w:r>
+              <w:t>MaKH</w:t>
+            </w:r>
+            <w:proofErr w:type="spellEnd"/>
           </w:p>
         </w:tc>
         <w:tc>
@@ -1297,9 +3250,19 @@
             <w:tcW w:w="1494" w:type="dxa"/>
           </w:tcPr>
           <w:p>
-            <w:r>
-              <w:t>Khóa chính</w:t>
-            </w:r>
+            <w:proofErr w:type="spellStart"/>
+            <w:r>
+              <w:t>Khóa</w:t>
+            </w:r>
+            <w:proofErr w:type="spellEnd"/>
+            <w:r>
+              <w:t xml:space="preserve"> </w:t>
+            </w:r>
+            <w:proofErr w:type="spellStart"/>
+            <w:r>
+              <w:t>chính</w:t>
+            </w:r>
+            <w:proofErr w:type="spellEnd"/>
           </w:p>
         </w:tc>
         <w:tc>
@@ -1335,12 +3298,11 @@
             <w:tcW w:w="1545" w:type="dxa"/>
           </w:tcPr>
           <w:p>
-            <w:r>
-              <w:t>Ten</w:t>
-            </w:r>
-            <w:r>
-              <w:t>KH</w:t>
-            </w:r>
+            <w:proofErr w:type="spellStart"/>
+            <w:r>
+              <w:t>TenKH</w:t>
+            </w:r>
+            <w:proofErr w:type="spellEnd"/>
           </w:p>
         </w:tc>
         <w:tc>
@@ -1392,9 +3354,11 @@
             <w:tcW w:w="1545" w:type="dxa"/>
           </w:tcPr>
           <w:p>
+            <w:proofErr w:type="spellStart"/>
             <w:r>
               <w:t>GioiTinh</w:t>
             </w:r>
+            <w:proofErr w:type="spellEnd"/>
           </w:p>
         </w:tc>
         <w:tc>
@@ -1554,9 +3518,11 @@
             <w:tcW w:w="1545" w:type="dxa"/>
           </w:tcPr>
           <w:p>
+            <w:proofErr w:type="spellStart"/>
             <w:r>
               <w:t>NgaySinh</w:t>
             </w:r>
+            <w:proofErr w:type="spellEnd"/>
           </w:p>
         </w:tc>
         <w:tc>
@@ -1608,9 +3574,11 @@
             <w:tcW w:w="1545" w:type="dxa"/>
           </w:tcPr>
           <w:p>
+            <w:proofErr w:type="spellStart"/>
             <w:r>
               <w:t>MaGiamGia</w:t>
             </w:r>
+            <w:proofErr w:type="spellEnd"/>
           </w:p>
         </w:tc>
         <w:tc>
@@ -1661,21 +3629,97 @@
           <w:bCs/>
         </w:rPr>
       </w:pPr>
+      <w:proofErr w:type="spellStart"/>
       <w:r>
         <w:rPr>
           <w:b/>
           <w:bCs/>
         </w:rPr>
-        <w:t>Thiết kế xử lí</w:t>
-      </w:r>
+        <w:t>Thiết</w:t>
+      </w:r>
+      <w:proofErr w:type="spellEnd"/>
+      <w:r>
+        <w:rPr>
+          <w:b/>
+          <w:bCs/>
+        </w:rPr>
+        <w:t xml:space="preserve"> </w:t>
+      </w:r>
+      <w:proofErr w:type="spellStart"/>
+      <w:r>
+        <w:rPr>
+          <w:b/>
+          <w:bCs/>
+        </w:rPr>
+        <w:t>kế</w:t>
+      </w:r>
+      <w:proofErr w:type="spellEnd"/>
+      <w:r>
+        <w:rPr>
+          <w:b/>
+          <w:bCs/>
+        </w:rPr>
+        <w:t xml:space="preserve"> </w:t>
+      </w:r>
+      <w:proofErr w:type="spellStart"/>
+      <w:r>
+        <w:rPr>
+          <w:b/>
+          <w:bCs/>
+        </w:rPr>
+        <w:t>xử</w:t>
+      </w:r>
+      <w:proofErr w:type="spellEnd"/>
+      <w:r>
+        <w:rPr>
+          <w:b/>
+          <w:bCs/>
+        </w:rPr>
+        <w:t xml:space="preserve"> </w:t>
+      </w:r>
+      <w:proofErr w:type="spellStart"/>
+      <w:r>
+        <w:rPr>
+          <w:b/>
+          <w:bCs/>
+        </w:rPr>
+        <w:t>lí</w:t>
+      </w:r>
+      <w:proofErr w:type="spellEnd"/>
     </w:p>
     <w:p>
       <w:pPr>
         <w:ind w:left="360"/>
       </w:pPr>
-      <w:r>
-        <w:t>Danh sách các biến</w:t>
-      </w:r>
+      <w:proofErr w:type="spellStart"/>
+      <w:r>
+        <w:t>Danh</w:t>
+      </w:r>
+      <w:proofErr w:type="spellEnd"/>
+      <w:r>
+        <w:t xml:space="preserve"> </w:t>
+      </w:r>
+      <w:proofErr w:type="spellStart"/>
+      <w:r>
+        <w:t>sách</w:t>
+      </w:r>
+      <w:proofErr w:type="spellEnd"/>
+      <w:r>
+        <w:t xml:space="preserve"> </w:t>
+      </w:r>
+      <w:proofErr w:type="spellStart"/>
+      <w:r>
+        <w:t>các</w:t>
+      </w:r>
+      <w:proofErr w:type="spellEnd"/>
+      <w:r>
+        <w:t xml:space="preserve"> </w:t>
+      </w:r>
+      <w:proofErr w:type="spellStart"/>
+      <w:r>
+        <w:t>biến</w:t>
+      </w:r>
+      <w:proofErr w:type="spellEnd"/>
     </w:p>
     <w:tbl>
       <w:tblPr>
@@ -1698,6 +3742,7 @@
           </w:tcPr>
           <w:p>
             <w:r>
+              <w:lastRenderedPageBreak/>
               <w:t>STT</w:t>
             </w:r>
           </w:p>
@@ -1707,9 +3752,11 @@
             <w:tcW w:w="1838" w:type="dxa"/>
           </w:tcPr>
           <w:p>
+            <w:proofErr w:type="spellStart"/>
             <w:r>
               <w:t>Biến</w:t>
             </w:r>
+            <w:proofErr w:type="spellEnd"/>
           </w:p>
         </w:tc>
         <w:tc>
@@ -1717,9 +3764,11 @@
             <w:tcW w:w="1794" w:type="dxa"/>
           </w:tcPr>
           <w:p>
+            <w:proofErr w:type="spellStart"/>
             <w:r>
               <w:t>Kiểu</w:t>
             </w:r>
+            <w:proofErr w:type="spellEnd"/>
           </w:p>
         </w:tc>
         <w:tc>
@@ -1728,8 +3777,13 @@
           </w:tcPr>
           <w:p>
             <w:r>
-              <w:t>Ý nghĩa</w:t>
-            </w:r>
+              <w:t xml:space="preserve">Ý </w:t>
+            </w:r>
+            <w:proofErr w:type="spellStart"/>
+            <w:r>
+              <w:t>nghĩa</w:t>
+            </w:r>
+            <w:proofErr w:type="spellEnd"/>
           </w:p>
         </w:tc>
         <w:tc>
@@ -1737,9 +3791,19 @@
             <w:tcW w:w="1781" w:type="dxa"/>
           </w:tcPr>
           <w:p>
-            <w:r>
-              <w:t>Ghi chú</w:t>
-            </w:r>
+            <w:proofErr w:type="spellStart"/>
+            <w:r>
+              <w:t>Ghi</w:t>
+            </w:r>
+            <w:proofErr w:type="spellEnd"/>
+            <w:r>
+              <w:t xml:space="preserve"> </w:t>
+            </w:r>
+            <w:proofErr w:type="spellStart"/>
+            <w:r>
+              <w:t>chú</w:t>
+            </w:r>
+            <w:proofErr w:type="spellEnd"/>
           </w:p>
         </w:tc>
       </w:tr>
@@ -1759,12 +3823,11 @@
             <w:tcW w:w="1838" w:type="dxa"/>
           </w:tcPr>
           <w:p>
-            <w:r>
-              <w:t>Ma</w:t>
-            </w:r>
-            <w:r>
-              <w:t>KH</w:t>
-            </w:r>
+            <w:proofErr w:type="spellStart"/>
+            <w:r>
+              <w:t>MaKH</w:t>
+            </w:r>
+            <w:proofErr w:type="spellEnd"/>
           </w:p>
         </w:tc>
         <w:tc>
@@ -1782,12 +3845,43 @@
             <w:tcW w:w="1796" w:type="dxa"/>
           </w:tcPr>
           <w:p>
-            <w:r>
-              <w:t xml:space="preserve">Thuộc tính mã </w:t>
-            </w:r>
-            <w:r>
-              <w:t>khách hàng</w:t>
-            </w:r>
+            <w:proofErr w:type="spellStart"/>
+            <w:r>
+              <w:t>Thuộc</w:t>
+            </w:r>
+            <w:proofErr w:type="spellEnd"/>
+            <w:r>
+              <w:t xml:space="preserve"> </w:t>
+            </w:r>
+            <w:proofErr w:type="spellStart"/>
+            <w:r>
+              <w:t>tính</w:t>
+            </w:r>
+            <w:proofErr w:type="spellEnd"/>
+            <w:r>
+              <w:t xml:space="preserve"> </w:t>
+            </w:r>
+            <w:proofErr w:type="spellStart"/>
+            <w:r>
+              <w:t>mã</w:t>
+            </w:r>
+            <w:proofErr w:type="spellEnd"/>
+            <w:r>
+              <w:t xml:space="preserve"> </w:t>
+            </w:r>
+            <w:proofErr w:type="spellStart"/>
+            <w:r>
+              <w:t>khách</w:t>
+            </w:r>
+            <w:proofErr w:type="spellEnd"/>
+            <w:r>
+              <w:t xml:space="preserve"> </w:t>
+            </w:r>
+            <w:proofErr w:type="spellStart"/>
+            <w:r>
+              <w:t>hàng</w:t>
+            </w:r>
+            <w:proofErr w:type="spellEnd"/>
           </w:p>
         </w:tc>
         <w:tc>
@@ -1813,12 +3907,11 @@
             <w:tcW w:w="1838" w:type="dxa"/>
           </w:tcPr>
           <w:p>
-            <w:r>
-              <w:t>Ten</w:t>
-            </w:r>
-            <w:r>
-              <w:t>KH</w:t>
-            </w:r>
+            <w:proofErr w:type="spellStart"/>
+            <w:r>
+              <w:t>TenKH</w:t>
+            </w:r>
+            <w:proofErr w:type="spellEnd"/>
           </w:p>
         </w:tc>
         <w:tc>
@@ -1836,12 +3929,43 @@
             <w:tcW w:w="1796" w:type="dxa"/>
           </w:tcPr>
           <w:p>
-            <w:r>
-              <w:t xml:space="preserve">Thuộc tính tên </w:t>
-            </w:r>
-            <w:r>
-              <w:t>khách hàng</w:t>
-            </w:r>
+            <w:proofErr w:type="spellStart"/>
+            <w:r>
+              <w:t>Thuộc</w:t>
+            </w:r>
+            <w:proofErr w:type="spellEnd"/>
+            <w:r>
+              <w:t xml:space="preserve"> </w:t>
+            </w:r>
+            <w:proofErr w:type="spellStart"/>
+            <w:r>
+              <w:t>tính</w:t>
+            </w:r>
+            <w:proofErr w:type="spellEnd"/>
+            <w:r>
+              <w:t xml:space="preserve"> </w:t>
+            </w:r>
+            <w:proofErr w:type="spellStart"/>
+            <w:r>
+              <w:t>tên</w:t>
+            </w:r>
+            <w:proofErr w:type="spellEnd"/>
+            <w:r>
+              <w:t xml:space="preserve"> </w:t>
+            </w:r>
+            <w:proofErr w:type="spellStart"/>
+            <w:r>
+              <w:t>khách</w:t>
+            </w:r>
+            <w:proofErr w:type="spellEnd"/>
+            <w:r>
+              <w:t xml:space="preserve"> </w:t>
+            </w:r>
+            <w:proofErr w:type="spellStart"/>
+            <w:r>
+              <w:t>hàng</w:t>
+            </w:r>
+            <w:proofErr w:type="spellEnd"/>
           </w:p>
         </w:tc>
         <w:tc>
@@ -1858,7 +3982,6 @@
           </w:tcPr>
           <w:p>
             <w:r>
-              <w:lastRenderedPageBreak/>
               <w:t>3</w:t>
             </w:r>
           </w:p>
@@ -1868,9 +3991,11 @@
             <w:tcW w:w="1838" w:type="dxa"/>
           </w:tcPr>
           <w:p>
+            <w:proofErr w:type="spellStart"/>
             <w:r>
               <w:t>GioiTinh</w:t>
             </w:r>
+            <w:proofErr w:type="spellEnd"/>
           </w:p>
         </w:tc>
         <w:tc>
@@ -1888,9 +4013,35 @@
             <w:tcW w:w="1796" w:type="dxa"/>
           </w:tcPr>
           <w:p>
-            <w:r>
-              <w:t>Thuộc tính giới tính</w:t>
-            </w:r>
+            <w:proofErr w:type="spellStart"/>
+            <w:r>
+              <w:t>Thuộc</w:t>
+            </w:r>
+            <w:proofErr w:type="spellEnd"/>
+            <w:r>
+              <w:t xml:space="preserve"> </w:t>
+            </w:r>
+            <w:proofErr w:type="spellStart"/>
+            <w:r>
+              <w:t>tính</w:t>
+            </w:r>
+            <w:proofErr w:type="spellEnd"/>
+            <w:r>
+              <w:t xml:space="preserve"> </w:t>
+            </w:r>
+            <w:proofErr w:type="spellStart"/>
+            <w:r>
+              <w:t>giới</w:t>
+            </w:r>
+            <w:proofErr w:type="spellEnd"/>
+            <w:r>
+              <w:t xml:space="preserve"> </w:t>
+            </w:r>
+            <w:proofErr w:type="spellStart"/>
+            <w:r>
+              <w:t>tính</w:t>
+            </w:r>
+            <w:proofErr w:type="spellEnd"/>
           </w:p>
         </w:tc>
         <w:tc>
@@ -1936,9 +4087,43 @@
             <w:tcW w:w="1796" w:type="dxa"/>
           </w:tcPr>
           <w:p>
-            <w:r>
-              <w:t>Thuộc tính số điện thoại</w:t>
-            </w:r>
+            <w:proofErr w:type="spellStart"/>
+            <w:r>
+              <w:t>Thuộc</w:t>
+            </w:r>
+            <w:proofErr w:type="spellEnd"/>
+            <w:r>
+              <w:t xml:space="preserve"> </w:t>
+            </w:r>
+            <w:proofErr w:type="spellStart"/>
+            <w:r>
+              <w:t>tính</w:t>
+            </w:r>
+            <w:proofErr w:type="spellEnd"/>
+            <w:r>
+              <w:t xml:space="preserve"> </w:t>
+            </w:r>
+            <w:proofErr w:type="spellStart"/>
+            <w:r>
+              <w:t>số</w:t>
+            </w:r>
+            <w:proofErr w:type="spellEnd"/>
+            <w:r>
+              <w:t xml:space="preserve"> </w:t>
+            </w:r>
+            <w:proofErr w:type="spellStart"/>
+            <w:r>
+              <w:t>điện</w:t>
+            </w:r>
+            <w:proofErr w:type="spellEnd"/>
+            <w:r>
+              <w:t xml:space="preserve"> </w:t>
+            </w:r>
+            <w:proofErr w:type="spellStart"/>
+            <w:r>
+              <w:t>thoại</w:t>
+            </w:r>
+            <w:proofErr w:type="spellEnd"/>
           </w:p>
         </w:tc>
         <w:tc>
@@ -1984,9 +4169,27 @@
             <w:tcW w:w="1796" w:type="dxa"/>
           </w:tcPr>
           <w:p>
-            <w:r>
-              <w:t>Thuộc tính cmnd</w:t>
-            </w:r>
+            <w:proofErr w:type="spellStart"/>
+            <w:r>
+              <w:t>Thuộc</w:t>
+            </w:r>
+            <w:proofErr w:type="spellEnd"/>
+            <w:r>
+              <w:t xml:space="preserve"> </w:t>
+            </w:r>
+            <w:proofErr w:type="spellStart"/>
+            <w:r>
+              <w:t>tính</w:t>
+            </w:r>
+            <w:proofErr w:type="spellEnd"/>
+            <w:r>
+              <w:t xml:space="preserve"> </w:t>
+            </w:r>
+            <w:proofErr w:type="spellStart"/>
+            <w:r>
+              <w:t>cmnd</w:t>
+            </w:r>
+            <w:proofErr w:type="spellEnd"/>
           </w:p>
         </w:tc>
         <w:tc>
@@ -2012,9 +4215,11 @@
             <w:tcW w:w="1838" w:type="dxa"/>
           </w:tcPr>
           <w:p>
+            <w:proofErr w:type="spellStart"/>
             <w:r>
               <w:t>NgaySinh</w:t>
             </w:r>
+            <w:proofErr w:type="spellEnd"/>
           </w:p>
         </w:tc>
         <w:tc>
@@ -2032,9 +4237,35 @@
             <w:tcW w:w="1796" w:type="dxa"/>
           </w:tcPr>
           <w:p>
-            <w:r>
-              <w:t>Thuộc tính ngày sinh</w:t>
-            </w:r>
+            <w:proofErr w:type="spellStart"/>
+            <w:r>
+              <w:t>Thuộc</w:t>
+            </w:r>
+            <w:proofErr w:type="spellEnd"/>
+            <w:r>
+              <w:t xml:space="preserve"> </w:t>
+            </w:r>
+            <w:proofErr w:type="spellStart"/>
+            <w:r>
+              <w:t>tính</w:t>
+            </w:r>
+            <w:proofErr w:type="spellEnd"/>
+            <w:r>
+              <w:t xml:space="preserve"> </w:t>
+            </w:r>
+            <w:proofErr w:type="spellStart"/>
+            <w:r>
+              <w:t>ngày</w:t>
+            </w:r>
+            <w:proofErr w:type="spellEnd"/>
+            <w:r>
+              <w:t xml:space="preserve"> </w:t>
+            </w:r>
+            <w:proofErr w:type="spellStart"/>
+            <w:r>
+              <w:t>sinh</w:t>
+            </w:r>
+            <w:proofErr w:type="spellEnd"/>
           </w:p>
         </w:tc>
         <w:tc>
@@ -2060,9 +4291,11 @@
             <w:tcW w:w="1838" w:type="dxa"/>
           </w:tcPr>
           <w:p>
+            <w:proofErr w:type="spellStart"/>
             <w:r>
               <w:t>MaGiamGia</w:t>
             </w:r>
+            <w:proofErr w:type="spellEnd"/>
           </w:p>
         </w:tc>
         <w:tc>
@@ -2080,12 +4313,43 @@
             <w:tcW w:w="1796" w:type="dxa"/>
           </w:tcPr>
           <w:p>
-            <w:r>
-              <w:t xml:space="preserve">Thuộc tính </w:t>
-            </w:r>
-            <w:r>
-              <w:t>mã giảm giá</w:t>
-            </w:r>
+            <w:proofErr w:type="spellStart"/>
+            <w:r>
+              <w:t>Thuộc</w:t>
+            </w:r>
+            <w:proofErr w:type="spellEnd"/>
+            <w:r>
+              <w:t xml:space="preserve"> </w:t>
+            </w:r>
+            <w:proofErr w:type="spellStart"/>
+            <w:r>
+              <w:t>tính</w:t>
+            </w:r>
+            <w:proofErr w:type="spellEnd"/>
+            <w:r>
+              <w:t xml:space="preserve"> </w:t>
+            </w:r>
+            <w:proofErr w:type="spellStart"/>
+            <w:r>
+              <w:t>mã</w:t>
+            </w:r>
+            <w:proofErr w:type="spellEnd"/>
+            <w:r>
+              <w:t xml:space="preserve"> </w:t>
+            </w:r>
+            <w:proofErr w:type="spellStart"/>
+            <w:r>
+              <w:t>giảm</w:t>
+            </w:r>
+            <w:proofErr w:type="spellEnd"/>
+            <w:r>
+              <w:t xml:space="preserve"> </w:t>
+            </w:r>
+            <w:proofErr w:type="spellStart"/>
+            <w:r>
+              <w:t>giá</w:t>
+            </w:r>
+            <w:proofErr w:type="spellEnd"/>
           </w:p>
         </w:tc>
         <w:tc>
@@ -2101,11 +4365,69 @@
         <w:ind w:left="360"/>
       </w:pPr>
       <w:r>
-        <w:t xml:space="preserve"> Danh sách các hàm xử lí </w:t>
-      </w:r>
-      <w:r>
-        <w:t>khách hàng</w:t>
-      </w:r>
+        <w:t xml:space="preserve"> </w:t>
+      </w:r>
+      <w:proofErr w:type="spellStart"/>
+      <w:r>
+        <w:t>Danh</w:t>
+      </w:r>
+      <w:proofErr w:type="spellEnd"/>
+      <w:r>
+        <w:t xml:space="preserve"> </w:t>
+      </w:r>
+      <w:proofErr w:type="spellStart"/>
+      <w:r>
+        <w:t>sách</w:t>
+      </w:r>
+      <w:proofErr w:type="spellEnd"/>
+      <w:r>
+        <w:t xml:space="preserve"> </w:t>
+      </w:r>
+      <w:proofErr w:type="spellStart"/>
+      <w:r>
+        <w:t>các</w:t>
+      </w:r>
+      <w:proofErr w:type="spellEnd"/>
+      <w:r>
+        <w:t xml:space="preserve"> </w:t>
+      </w:r>
+      <w:proofErr w:type="spellStart"/>
+      <w:r>
+        <w:t>hàm</w:t>
+      </w:r>
+      <w:proofErr w:type="spellEnd"/>
+      <w:r>
+        <w:t xml:space="preserve"> </w:t>
+      </w:r>
+      <w:proofErr w:type="spellStart"/>
+      <w:r>
+        <w:t>xử</w:t>
+      </w:r>
+      <w:proofErr w:type="spellEnd"/>
+      <w:r>
+        <w:t xml:space="preserve"> </w:t>
+      </w:r>
+      <w:proofErr w:type="spellStart"/>
+      <w:r>
+        <w:t>lí</w:t>
+      </w:r>
+      <w:proofErr w:type="spellEnd"/>
+      <w:r>
+        <w:t xml:space="preserve"> </w:t>
+      </w:r>
+      <w:proofErr w:type="spellStart"/>
+      <w:r>
+        <w:t>khách</w:t>
+      </w:r>
+      <w:proofErr w:type="spellEnd"/>
+      <w:r>
+        <w:t xml:space="preserve"> </w:t>
+      </w:r>
+      <w:proofErr w:type="spellStart"/>
+      <w:r>
+        <w:t>hàng</w:t>
+      </w:r>
+      <w:proofErr w:type="spellEnd"/>
     </w:p>
     <w:tbl>
       <w:tblPr>
@@ -2139,9 +4461,11 @@
             <w:tcW w:w="1300" w:type="dxa"/>
           </w:tcPr>
           <w:p>
+            <w:proofErr w:type="spellStart"/>
             <w:r>
               <w:t>Hàm</w:t>
             </w:r>
+            <w:proofErr w:type="spellEnd"/>
           </w:p>
         </w:tc>
         <w:tc>
@@ -2149,9 +4473,19 @@
             <w:tcW w:w="1306" w:type="dxa"/>
           </w:tcPr>
           <w:p>
-            <w:r>
-              <w:t>Tham số</w:t>
-            </w:r>
+            <w:proofErr w:type="spellStart"/>
+            <w:r>
+              <w:t>Tham</w:t>
+            </w:r>
+            <w:proofErr w:type="spellEnd"/>
+            <w:r>
+              <w:t xml:space="preserve"> </w:t>
+            </w:r>
+            <w:proofErr w:type="spellStart"/>
+            <w:r>
+              <w:t>số</w:t>
+            </w:r>
+            <w:proofErr w:type="spellEnd"/>
           </w:p>
         </w:tc>
         <w:tc>
@@ -2159,9 +4493,35 @@
             <w:tcW w:w="1302" w:type="dxa"/>
           </w:tcPr>
           <w:p>
-            <w:r>
-              <w:t>Kết quả trả về</w:t>
-            </w:r>
+            <w:proofErr w:type="spellStart"/>
+            <w:r>
+              <w:t>Kết</w:t>
+            </w:r>
+            <w:proofErr w:type="spellEnd"/>
+            <w:r>
+              <w:t xml:space="preserve"> </w:t>
+            </w:r>
+            <w:proofErr w:type="spellStart"/>
+            <w:r>
+              <w:t>quả</w:t>
+            </w:r>
+            <w:proofErr w:type="spellEnd"/>
+            <w:r>
+              <w:t xml:space="preserve"> </w:t>
+            </w:r>
+            <w:proofErr w:type="spellStart"/>
+            <w:r>
+              <w:t>trả</w:t>
+            </w:r>
+            <w:proofErr w:type="spellEnd"/>
+            <w:r>
+              <w:t xml:space="preserve"> </w:t>
+            </w:r>
+            <w:proofErr w:type="spellStart"/>
+            <w:r>
+              <w:t>về</w:t>
+            </w:r>
+            <w:proofErr w:type="spellEnd"/>
           </w:p>
         </w:tc>
         <w:tc>
@@ -2169,9 +4529,19 @@
             <w:tcW w:w="1302" w:type="dxa"/>
           </w:tcPr>
           <w:p>
-            <w:r>
-              <w:t>Thuật giải</w:t>
-            </w:r>
+            <w:proofErr w:type="spellStart"/>
+            <w:r>
+              <w:t>Thuật</w:t>
+            </w:r>
+            <w:proofErr w:type="spellEnd"/>
+            <w:r>
+              <w:t xml:space="preserve"> </w:t>
+            </w:r>
+            <w:proofErr w:type="spellStart"/>
+            <w:r>
+              <w:t>giải</w:t>
+            </w:r>
+            <w:proofErr w:type="spellEnd"/>
           </w:p>
         </w:tc>
         <w:tc>
@@ -2180,8 +4550,13 @@
           </w:tcPr>
           <w:p>
             <w:r>
-              <w:t>Ý nghĩa</w:t>
-            </w:r>
+              <w:t xml:space="preserve">Ý </w:t>
+            </w:r>
+            <w:proofErr w:type="spellStart"/>
+            <w:r>
+              <w:t>nghĩa</w:t>
+            </w:r>
+            <w:proofErr w:type="spellEnd"/>
           </w:p>
         </w:tc>
         <w:tc>
@@ -2189,9 +4564,19 @@
             <w:tcW w:w="1254" w:type="dxa"/>
           </w:tcPr>
           <w:p>
-            <w:r>
-              <w:t>Ghi chú</w:t>
-            </w:r>
+            <w:proofErr w:type="spellStart"/>
+            <w:r>
+              <w:t>Ghi</w:t>
+            </w:r>
+            <w:proofErr w:type="spellEnd"/>
+            <w:r>
+              <w:t xml:space="preserve"> </w:t>
+            </w:r>
+            <w:proofErr w:type="spellStart"/>
+            <w:r>
+              <w:t>chú</w:t>
+            </w:r>
+            <w:proofErr w:type="spellEnd"/>
           </w:p>
         </w:tc>
       </w:tr>
@@ -2211,9 +4596,11 @@
             <w:tcW w:w="1300" w:type="dxa"/>
           </w:tcPr>
           <w:p>
+            <w:proofErr w:type="spellStart"/>
             <w:r>
               <w:t>DocFile</w:t>
             </w:r>
+            <w:proofErr w:type="spellEnd"/>
           </w:p>
         </w:tc>
         <w:tc>
@@ -2227,9 +4614,11 @@
             <w:tcW w:w="1302" w:type="dxa"/>
           </w:tcPr>
           <w:p>
+            <w:proofErr w:type="spellStart"/>
             <w:r>
               <w:t>ArrayList</w:t>
             </w:r>
+            <w:proofErr w:type="spellEnd"/>
           </w:p>
         </w:tc>
         <w:tc>
@@ -2238,18 +4627,124 @@
           </w:tcPr>
           <w:p>
             <w:r>
-              <w:t>1/ Lấy dữ liệu từ CSDL</w:t>
-            </w:r>
-          </w:p>
-          <w:p>
-            <w:r>
-              <w:t>2/ đưa dữ liệu vừa lấy vào ArrayList</w:t>
-            </w:r>
-          </w:p>
-          <w:p>
-            <w:r>
-              <w:t>3/ đọc dữ liệu</w:t>
-            </w:r>
+              <w:t xml:space="preserve">1/ </w:t>
+            </w:r>
+            <w:proofErr w:type="spellStart"/>
+            <w:r>
+              <w:t>Lấy</w:t>
+            </w:r>
+            <w:proofErr w:type="spellEnd"/>
+            <w:r>
+              <w:t xml:space="preserve"> </w:t>
+            </w:r>
+            <w:proofErr w:type="spellStart"/>
+            <w:r>
+              <w:t>dữ</w:t>
+            </w:r>
+            <w:proofErr w:type="spellEnd"/>
+            <w:r>
+              <w:t xml:space="preserve"> </w:t>
+            </w:r>
+            <w:proofErr w:type="spellStart"/>
+            <w:r>
+              <w:t>liệu</w:t>
+            </w:r>
+            <w:proofErr w:type="spellEnd"/>
+            <w:r>
+              <w:t xml:space="preserve"> </w:t>
+            </w:r>
+            <w:proofErr w:type="spellStart"/>
+            <w:r>
+              <w:t>từ</w:t>
+            </w:r>
+            <w:proofErr w:type="spellEnd"/>
+            <w:r>
+              <w:t xml:space="preserve"> CSDL</w:t>
+            </w:r>
+          </w:p>
+          <w:p>
+            <w:r>
+              <w:t xml:space="preserve">2/ </w:t>
+            </w:r>
+            <w:proofErr w:type="spellStart"/>
+            <w:r>
+              <w:t>đưa</w:t>
+            </w:r>
+            <w:proofErr w:type="spellEnd"/>
+            <w:r>
+              <w:t xml:space="preserve"> </w:t>
+            </w:r>
+            <w:proofErr w:type="spellStart"/>
+            <w:r>
+              <w:t>dữ</w:t>
+            </w:r>
+            <w:proofErr w:type="spellEnd"/>
+            <w:r>
+              <w:t xml:space="preserve"> </w:t>
+            </w:r>
+            <w:proofErr w:type="spellStart"/>
+            <w:r>
+              <w:t>liệu</w:t>
+            </w:r>
+            <w:proofErr w:type="spellEnd"/>
+            <w:r>
+              <w:t xml:space="preserve"> </w:t>
+            </w:r>
+            <w:proofErr w:type="spellStart"/>
+            <w:r>
+              <w:t>vừa</w:t>
+            </w:r>
+            <w:proofErr w:type="spellEnd"/>
+            <w:r>
+              <w:t xml:space="preserve"> </w:t>
+            </w:r>
+            <w:proofErr w:type="spellStart"/>
+            <w:r>
+              <w:t>lấy</w:t>
+            </w:r>
+            <w:proofErr w:type="spellEnd"/>
+            <w:r>
+              <w:t xml:space="preserve"> </w:t>
+            </w:r>
+            <w:proofErr w:type="spellStart"/>
+            <w:r>
+              <w:t>vào</w:t>
+            </w:r>
+            <w:proofErr w:type="spellEnd"/>
+            <w:r>
+              <w:t xml:space="preserve"> </w:t>
+            </w:r>
+            <w:proofErr w:type="spellStart"/>
+            <w:r>
+              <w:t>ArrayList</w:t>
+            </w:r>
+            <w:proofErr w:type="spellEnd"/>
+          </w:p>
+          <w:p>
+            <w:r>
+              <w:t xml:space="preserve">3/ </w:t>
+            </w:r>
+            <w:proofErr w:type="spellStart"/>
+            <w:r>
+              <w:t>đọc</w:t>
+            </w:r>
+            <w:proofErr w:type="spellEnd"/>
+            <w:r>
+              <w:t xml:space="preserve"> </w:t>
+            </w:r>
+            <w:proofErr w:type="spellStart"/>
+            <w:r>
+              <w:t>dữ</w:t>
+            </w:r>
+            <w:proofErr w:type="spellEnd"/>
+            <w:r>
+              <w:t xml:space="preserve"> </w:t>
+            </w:r>
+            <w:proofErr w:type="spellStart"/>
+            <w:r>
+              <w:t>liệu</w:t>
+            </w:r>
+            <w:proofErr w:type="spellEnd"/>
           </w:p>
         </w:tc>
         <w:tc>
@@ -2257,8 +4752,37 @@
             <w:tcW w:w="1275" w:type="dxa"/>
           </w:tcPr>
           <w:p>
-            <w:r>
-              <w:t>Đọc dữ liệu từ CSDL</w:t>
+            <w:proofErr w:type="spellStart"/>
+            <w:r>
+              <w:t>Đọc</w:t>
+            </w:r>
+            <w:proofErr w:type="spellEnd"/>
+            <w:r>
+              <w:t xml:space="preserve"> </w:t>
+            </w:r>
+            <w:proofErr w:type="spellStart"/>
+            <w:r>
+              <w:t>dữ</w:t>
+            </w:r>
+            <w:proofErr w:type="spellEnd"/>
+            <w:r>
+              <w:t xml:space="preserve"> </w:t>
+            </w:r>
+            <w:proofErr w:type="spellStart"/>
+            <w:r>
+              <w:t>liệu</w:t>
+            </w:r>
+            <w:proofErr w:type="spellEnd"/>
+            <w:r>
+              <w:t xml:space="preserve"> </w:t>
+            </w:r>
+            <w:proofErr w:type="spellStart"/>
+            <w:r>
+              <w:t>từ</w:t>
+            </w:r>
+            <w:proofErr w:type="spellEnd"/>
+            <w:r>
+              <w:t xml:space="preserve"> CSDL</w:t>
             </w:r>
           </w:p>
         </w:tc>
@@ -2285,9 +4809,11 @@
             <w:tcW w:w="1300" w:type="dxa"/>
           </w:tcPr>
           <w:p>
+            <w:proofErr w:type="spellStart"/>
             <w:r>
               <w:t>TimKiem</w:t>
             </w:r>
+            <w:proofErr w:type="spellEnd"/>
           </w:p>
         </w:tc>
         <w:tc>
@@ -2295,21 +4821,35 @@
             <w:tcW w:w="1306" w:type="dxa"/>
           </w:tcPr>
           <w:p>
-            <w:r>
-              <w:t>Ma</w:t>
-            </w:r>
-            <w:r>
-              <w:t>KH</w:t>
-            </w:r>
-            <w:r>
-              <w:t>, Ten</w:t>
-            </w:r>
-            <w:r>
-              <w:t>KH</w:t>
-            </w:r>
-            <w:r>
-              <w:t>, GioiTinh, CMND, NgaySinh</w:t>
-            </w:r>
+            <w:proofErr w:type="spellStart"/>
+            <w:r>
+              <w:t>MaKH</w:t>
+            </w:r>
+            <w:proofErr w:type="spellEnd"/>
+            <w:r>
+              <w:t xml:space="preserve">, </w:t>
+            </w:r>
+            <w:proofErr w:type="spellStart"/>
+            <w:r>
+              <w:t>TenKH</w:t>
+            </w:r>
+            <w:proofErr w:type="spellEnd"/>
+            <w:r>
+              <w:t xml:space="preserve">, </w:t>
+            </w:r>
+            <w:proofErr w:type="spellStart"/>
+            <w:r>
+              <w:t>GioiTinh</w:t>
+            </w:r>
+            <w:proofErr w:type="spellEnd"/>
+            <w:r>
+              <w:t xml:space="preserve">, CMND, </w:t>
+            </w:r>
+            <w:proofErr w:type="spellStart"/>
+            <w:r>
+              <w:t>NgaySinh</w:t>
+            </w:r>
+            <w:proofErr w:type="spellEnd"/>
           </w:p>
         </w:tc>
         <w:tc>
@@ -2317,9 +4857,11 @@
             <w:tcW w:w="1302" w:type="dxa"/>
           </w:tcPr>
           <w:p>
+            <w:proofErr w:type="spellStart"/>
             <w:r>
               <w:t>ArrayList</w:t>
             </w:r>
+            <w:proofErr w:type="spellEnd"/>
           </w:p>
         </w:tc>
         <w:tc>
@@ -2328,18 +4870,161 @@
           </w:tcPr>
           <w:p>
             <w:r>
-              <w:t>1/Tạo biến chứa câu lệnh tìm kiếm</w:t>
-            </w:r>
-          </w:p>
-          <w:p>
-            <w:r>
-              <w:t>2/Tìm kiếm biến đã nhập</w:t>
-            </w:r>
-          </w:p>
-          <w:p>
-            <w:r>
-              <w:t>3/ Xuất dữ liệu cần tìm ra màn hình</w:t>
-            </w:r>
+              <w:t>1/</w:t>
+            </w:r>
+            <w:proofErr w:type="spellStart"/>
+            <w:r>
+              <w:t>Tạo</w:t>
+            </w:r>
+            <w:proofErr w:type="spellEnd"/>
+            <w:r>
+              <w:t xml:space="preserve"> </w:t>
+            </w:r>
+            <w:proofErr w:type="spellStart"/>
+            <w:r>
+              <w:t>biến</w:t>
+            </w:r>
+            <w:proofErr w:type="spellEnd"/>
+            <w:r>
+              <w:t xml:space="preserve"> </w:t>
+            </w:r>
+            <w:proofErr w:type="spellStart"/>
+            <w:r>
+              <w:t>chứa</w:t>
+            </w:r>
+            <w:proofErr w:type="spellEnd"/>
+            <w:r>
+              <w:t xml:space="preserve"> </w:t>
+            </w:r>
+            <w:proofErr w:type="spellStart"/>
+            <w:r>
+              <w:t>câu</w:t>
+            </w:r>
+            <w:proofErr w:type="spellEnd"/>
+            <w:r>
+              <w:t xml:space="preserve"> </w:t>
+            </w:r>
+            <w:proofErr w:type="spellStart"/>
+            <w:r>
+              <w:t>lệnh</w:t>
+            </w:r>
+            <w:proofErr w:type="spellEnd"/>
+            <w:r>
+              <w:t xml:space="preserve"> </w:t>
+            </w:r>
+            <w:proofErr w:type="spellStart"/>
+            <w:r>
+              <w:t>tìm</w:t>
+            </w:r>
+            <w:proofErr w:type="spellEnd"/>
+            <w:r>
+              <w:t xml:space="preserve"> </w:t>
+            </w:r>
+            <w:proofErr w:type="spellStart"/>
+            <w:r>
+              <w:t>kiếm</w:t>
+            </w:r>
+            <w:proofErr w:type="spellEnd"/>
+          </w:p>
+          <w:p>
+            <w:r>
+              <w:t>2/</w:t>
+            </w:r>
+            <w:proofErr w:type="spellStart"/>
+            <w:r>
+              <w:t>Tìm</w:t>
+            </w:r>
+            <w:proofErr w:type="spellEnd"/>
+            <w:r>
+              <w:t xml:space="preserve"> </w:t>
+            </w:r>
+            <w:proofErr w:type="spellStart"/>
+            <w:r>
+              <w:t>kiếm</w:t>
+            </w:r>
+            <w:proofErr w:type="spellEnd"/>
+            <w:r>
+              <w:t xml:space="preserve"> </w:t>
+            </w:r>
+            <w:proofErr w:type="spellStart"/>
+            <w:r>
+              <w:t>biến</w:t>
+            </w:r>
+            <w:proofErr w:type="spellEnd"/>
+            <w:r>
+              <w:t xml:space="preserve"> </w:t>
+            </w:r>
+            <w:proofErr w:type="spellStart"/>
+            <w:r>
+              <w:t>đã</w:t>
+            </w:r>
+            <w:proofErr w:type="spellEnd"/>
+            <w:r>
+              <w:t xml:space="preserve"> </w:t>
+            </w:r>
+            <w:proofErr w:type="spellStart"/>
+            <w:r>
+              <w:t>nhập</w:t>
+            </w:r>
+            <w:proofErr w:type="spellEnd"/>
+          </w:p>
+          <w:p>
+            <w:r>
+              <w:t xml:space="preserve">3/ </w:t>
+            </w:r>
+            <w:proofErr w:type="spellStart"/>
+            <w:r>
+              <w:t>Xuất</w:t>
+            </w:r>
+            <w:proofErr w:type="spellEnd"/>
+            <w:r>
+              <w:t xml:space="preserve"> </w:t>
+            </w:r>
+            <w:proofErr w:type="spellStart"/>
+            <w:r>
+              <w:t>dữ</w:t>
+            </w:r>
+            <w:proofErr w:type="spellEnd"/>
+            <w:r>
+              <w:t xml:space="preserve"> </w:t>
+            </w:r>
+            <w:proofErr w:type="spellStart"/>
+            <w:r>
+              <w:t>liệu</w:t>
+            </w:r>
+            <w:proofErr w:type="spellEnd"/>
+            <w:r>
+              <w:t xml:space="preserve"> </w:t>
+            </w:r>
+            <w:proofErr w:type="spellStart"/>
+            <w:r>
+              <w:t>cần</w:t>
+            </w:r>
+            <w:proofErr w:type="spellEnd"/>
+            <w:r>
+              <w:t xml:space="preserve"> </w:t>
+            </w:r>
+            <w:proofErr w:type="spellStart"/>
+            <w:r>
+              <w:t>tìm</w:t>
+            </w:r>
+            <w:proofErr w:type="spellEnd"/>
+            <w:r>
+              <w:t xml:space="preserve"> ra </w:t>
+            </w:r>
+            <w:proofErr w:type="spellStart"/>
+            <w:r>
+              <w:t>màn</w:t>
+            </w:r>
+            <w:proofErr w:type="spellEnd"/>
+            <w:r>
+              <w:t xml:space="preserve"> </w:t>
+            </w:r>
+            <w:proofErr w:type="spellStart"/>
+            <w:r>
+              <w:t>hình</w:t>
+            </w:r>
+            <w:proofErr w:type="spellEnd"/>
           </w:p>
         </w:tc>
         <w:tc>
@@ -2347,12 +5032,43 @@
             <w:tcW w:w="1275" w:type="dxa"/>
           </w:tcPr>
           <w:p>
-            <w:r>
-              <w:t xml:space="preserve">Tìm kiếm một </w:t>
-            </w:r>
-            <w:r>
-              <w:t>khách hàng</w:t>
-            </w:r>
+            <w:proofErr w:type="spellStart"/>
+            <w:r>
+              <w:t>Tìm</w:t>
+            </w:r>
+            <w:proofErr w:type="spellEnd"/>
+            <w:r>
+              <w:t xml:space="preserve"> </w:t>
+            </w:r>
+            <w:proofErr w:type="spellStart"/>
+            <w:r>
+              <w:t>kiếm</w:t>
+            </w:r>
+            <w:proofErr w:type="spellEnd"/>
+            <w:r>
+              <w:t xml:space="preserve"> </w:t>
+            </w:r>
+            <w:proofErr w:type="spellStart"/>
+            <w:r>
+              <w:t>một</w:t>
+            </w:r>
+            <w:proofErr w:type="spellEnd"/>
+            <w:r>
+              <w:t xml:space="preserve"> </w:t>
+            </w:r>
+            <w:proofErr w:type="spellStart"/>
+            <w:r>
+              <w:t>khách</w:t>
+            </w:r>
+            <w:proofErr w:type="spellEnd"/>
+            <w:r>
+              <w:t xml:space="preserve"> </w:t>
+            </w:r>
+            <w:proofErr w:type="spellStart"/>
+            <w:r>
+              <w:t>hàng</w:t>
+            </w:r>
+            <w:proofErr w:type="spellEnd"/>
           </w:p>
         </w:tc>
         <w:tc>
@@ -2378,9 +5094,11 @@
             <w:tcW w:w="1300" w:type="dxa"/>
           </w:tcPr>
           <w:p>
+            <w:proofErr w:type="spellStart"/>
             <w:r>
               <w:t>Xoa</w:t>
             </w:r>
+            <w:proofErr w:type="spellEnd"/>
           </w:p>
         </w:tc>
         <w:tc>
@@ -2388,12 +5106,11 @@
             <w:tcW w:w="1306" w:type="dxa"/>
           </w:tcPr>
           <w:p>
-            <w:r>
-              <w:t>Ma</w:t>
-            </w:r>
-            <w:r>
-              <w:t>KH</w:t>
-            </w:r>
+            <w:proofErr w:type="spellStart"/>
+            <w:r>
+              <w:t>MaKH</w:t>
+            </w:r>
+            <w:proofErr w:type="spellEnd"/>
           </w:p>
         </w:tc>
         <w:tc>
@@ -2401,9 +5118,19 @@
             <w:tcW w:w="1302" w:type="dxa"/>
           </w:tcPr>
           <w:p>
-            <w:r>
-              <w:t>Thông báo</w:t>
-            </w:r>
+            <w:proofErr w:type="spellStart"/>
+            <w:r>
+              <w:t>Thông</w:t>
+            </w:r>
+            <w:proofErr w:type="spellEnd"/>
+            <w:r>
+              <w:t xml:space="preserve"> </w:t>
+            </w:r>
+            <w:proofErr w:type="spellStart"/>
+            <w:r>
+              <w:t>báo</w:t>
+            </w:r>
+            <w:proofErr w:type="spellEnd"/>
           </w:p>
         </w:tc>
         <w:tc>
@@ -2412,13 +5139,98 @@
           </w:tcPr>
           <w:p>
             <w:r>
-              <w:t>1/ tạo biến chứa câu lệnh xóa SQL</w:t>
-            </w:r>
-          </w:p>
-          <w:p>
-            <w:r>
-              <w:t>2/ Xóa dữ liệu đã chọn</w:t>
-            </w:r>
+              <w:t xml:space="preserve">1/ </w:t>
+            </w:r>
+            <w:proofErr w:type="spellStart"/>
+            <w:r>
+              <w:t>tạo</w:t>
+            </w:r>
+            <w:proofErr w:type="spellEnd"/>
+            <w:r>
+              <w:t xml:space="preserve"> </w:t>
+            </w:r>
+            <w:proofErr w:type="spellStart"/>
+            <w:r>
+              <w:t>biến</w:t>
+            </w:r>
+            <w:proofErr w:type="spellEnd"/>
+            <w:r>
+              <w:t xml:space="preserve"> </w:t>
+            </w:r>
+            <w:proofErr w:type="spellStart"/>
+            <w:r>
+              <w:t>chứa</w:t>
+            </w:r>
+            <w:proofErr w:type="spellEnd"/>
+            <w:r>
+              <w:t xml:space="preserve"> </w:t>
+            </w:r>
+            <w:proofErr w:type="spellStart"/>
+            <w:r>
+              <w:t>câu</w:t>
+            </w:r>
+            <w:proofErr w:type="spellEnd"/>
+            <w:r>
+              <w:t xml:space="preserve"> </w:t>
+            </w:r>
+            <w:proofErr w:type="spellStart"/>
+            <w:r>
+              <w:t>lệnh</w:t>
+            </w:r>
+            <w:proofErr w:type="spellEnd"/>
+            <w:r>
+              <w:t xml:space="preserve"> </w:t>
+            </w:r>
+            <w:proofErr w:type="spellStart"/>
+            <w:r>
+              <w:t>xóa</w:t>
+            </w:r>
+            <w:proofErr w:type="spellEnd"/>
+            <w:r>
+              <w:t xml:space="preserve"> SQL</w:t>
+            </w:r>
+          </w:p>
+          <w:p>
+            <w:r>
+              <w:t xml:space="preserve">2/ </w:t>
+            </w:r>
+            <w:proofErr w:type="spellStart"/>
+            <w:r>
+              <w:t>Xóa</w:t>
+            </w:r>
+            <w:proofErr w:type="spellEnd"/>
+            <w:r>
+              <w:t xml:space="preserve"> </w:t>
+            </w:r>
+            <w:proofErr w:type="spellStart"/>
+            <w:r>
+              <w:t>dữ</w:t>
+            </w:r>
+            <w:proofErr w:type="spellEnd"/>
+            <w:r>
+              <w:t xml:space="preserve"> </w:t>
+            </w:r>
+            <w:proofErr w:type="spellStart"/>
+            <w:r>
+              <w:t>liệu</w:t>
+            </w:r>
+            <w:proofErr w:type="spellEnd"/>
+            <w:r>
+              <w:t xml:space="preserve"> </w:t>
+            </w:r>
+            <w:proofErr w:type="spellStart"/>
+            <w:r>
+              <w:t>đã</w:t>
+            </w:r>
+            <w:proofErr w:type="spellEnd"/>
+            <w:r>
+              <w:t xml:space="preserve"> </w:t>
+            </w:r>
+            <w:proofErr w:type="spellStart"/>
+            <w:r>
+              <w:t>chọn</w:t>
+            </w:r>
+            <w:proofErr w:type="spellEnd"/>
           </w:p>
         </w:tc>
         <w:tc>
@@ -2426,12 +5238,27 @@
             <w:tcW w:w="1275" w:type="dxa"/>
           </w:tcPr>
           <w:p>
-            <w:r>
-              <w:t xml:space="preserve">Xóa 1 </w:t>
-            </w:r>
-            <w:r>
-              <w:t>khách hàng</w:t>
-            </w:r>
+            <w:proofErr w:type="spellStart"/>
+            <w:r>
+              <w:t>Xóa</w:t>
+            </w:r>
+            <w:proofErr w:type="spellEnd"/>
+            <w:r>
+              <w:t xml:space="preserve"> 1 </w:t>
+            </w:r>
+            <w:proofErr w:type="spellStart"/>
+            <w:r>
+              <w:t>khách</w:t>
+            </w:r>
+            <w:proofErr w:type="spellEnd"/>
+            <w:r>
+              <w:t xml:space="preserve"> </w:t>
+            </w:r>
+            <w:proofErr w:type="spellStart"/>
+            <w:r>
+              <w:t>hàng</w:t>
+            </w:r>
+            <w:proofErr w:type="spellEnd"/>
           </w:p>
         </w:tc>
         <w:tc>
@@ -2457,9 +5284,11 @@
             <w:tcW w:w="1300" w:type="dxa"/>
           </w:tcPr>
           <w:p>
+            <w:proofErr w:type="spellStart"/>
             <w:r>
               <w:t>Sua</w:t>
             </w:r>
+            <w:proofErr w:type="spellEnd"/>
           </w:p>
         </w:tc>
         <w:tc>
@@ -2467,12 +5296,11 @@
             <w:tcW w:w="1306" w:type="dxa"/>
           </w:tcPr>
           <w:p>
-            <w:r>
-              <w:t>Ma</w:t>
-            </w:r>
-            <w:r>
-              <w:t>KH</w:t>
-            </w:r>
+            <w:proofErr w:type="spellStart"/>
+            <w:r>
+              <w:t>MaKH</w:t>
+            </w:r>
+            <w:proofErr w:type="spellEnd"/>
           </w:p>
         </w:tc>
         <w:tc>
@@ -2480,9 +5308,19 @@
             <w:tcW w:w="1302" w:type="dxa"/>
           </w:tcPr>
           <w:p>
-            <w:r>
-              <w:t>Thông báo</w:t>
-            </w:r>
+            <w:proofErr w:type="spellStart"/>
+            <w:r>
+              <w:t>Thông</w:t>
+            </w:r>
+            <w:proofErr w:type="spellEnd"/>
+            <w:r>
+              <w:t xml:space="preserve"> </w:t>
+            </w:r>
+            <w:proofErr w:type="spellStart"/>
+            <w:r>
+              <w:t>báo</w:t>
+            </w:r>
+            <w:proofErr w:type="spellEnd"/>
           </w:p>
         </w:tc>
         <w:tc>
@@ -2491,13 +5329,99 @@
           </w:tcPr>
           <w:p>
             <w:r>
-              <w:t>1/ tạo biến chứa câu lệnh sửa SQL</w:t>
-            </w:r>
-          </w:p>
-          <w:p>
-            <w:r>
-              <w:t>2/ Thay đổi thông tin dữ liệu</w:t>
-            </w:r>
+              <w:t xml:space="preserve">1/ </w:t>
+            </w:r>
+            <w:proofErr w:type="spellStart"/>
+            <w:r>
+              <w:t>tạo</w:t>
+            </w:r>
+            <w:proofErr w:type="spellEnd"/>
+            <w:r>
+              <w:t xml:space="preserve"> </w:t>
+            </w:r>
+            <w:proofErr w:type="spellStart"/>
+            <w:r>
+              <w:t>biến</w:t>
+            </w:r>
+            <w:proofErr w:type="spellEnd"/>
+            <w:r>
+              <w:t xml:space="preserve"> </w:t>
+            </w:r>
+            <w:proofErr w:type="spellStart"/>
+            <w:r>
+              <w:t>chứa</w:t>
+            </w:r>
+            <w:proofErr w:type="spellEnd"/>
+            <w:r>
+              <w:t xml:space="preserve"> </w:t>
+            </w:r>
+            <w:proofErr w:type="spellStart"/>
+            <w:r>
+              <w:t>câu</w:t>
+            </w:r>
+            <w:proofErr w:type="spellEnd"/>
+            <w:r>
+              <w:t xml:space="preserve"> </w:t>
+            </w:r>
+            <w:proofErr w:type="spellStart"/>
+            <w:r>
+              <w:t>lệnh</w:t>
+            </w:r>
+            <w:proofErr w:type="spellEnd"/>
+            <w:r>
+              <w:t xml:space="preserve"> </w:t>
+            </w:r>
+            <w:proofErr w:type="spellStart"/>
+            <w:r>
+              <w:t>sửa</w:t>
+            </w:r>
+            <w:proofErr w:type="spellEnd"/>
+            <w:r>
+              <w:t xml:space="preserve"> SQL</w:t>
+            </w:r>
+          </w:p>
+          <w:p>
+            <w:r>
+              <w:lastRenderedPageBreak/>
+              <w:t xml:space="preserve">2/ </w:t>
+            </w:r>
+            <w:proofErr w:type="spellStart"/>
+            <w:r>
+              <w:t>Thay</w:t>
+            </w:r>
+            <w:proofErr w:type="spellEnd"/>
+            <w:r>
+              <w:t xml:space="preserve"> </w:t>
+            </w:r>
+            <w:proofErr w:type="spellStart"/>
+            <w:r>
+              <w:t>đổi</w:t>
+            </w:r>
+            <w:proofErr w:type="spellEnd"/>
+            <w:r>
+              <w:t xml:space="preserve"> </w:t>
+            </w:r>
+            <w:proofErr w:type="spellStart"/>
+            <w:r>
+              <w:t>thông</w:t>
+            </w:r>
+            <w:proofErr w:type="spellEnd"/>
+            <w:r>
+              <w:t xml:space="preserve"> tin </w:t>
+            </w:r>
+            <w:proofErr w:type="spellStart"/>
+            <w:r>
+              <w:t>dữ</w:t>
+            </w:r>
+            <w:proofErr w:type="spellEnd"/>
+            <w:r>
+              <w:t xml:space="preserve"> </w:t>
+            </w:r>
+            <w:proofErr w:type="spellStart"/>
+            <w:r>
+              <w:t>liệu</w:t>
+            </w:r>
+            <w:proofErr w:type="spellEnd"/>
           </w:p>
         </w:tc>
         <w:tc>
@@ -2505,12 +5429,251 @@
             <w:tcW w:w="1275" w:type="dxa"/>
           </w:tcPr>
           <w:p>
-            <w:r>
-              <w:t xml:space="preserve">Thay đổi thông tin </w:t>
-            </w:r>
-            <w:r>
-              <w:t>khách hàng</w:t>
-            </w:r>
+            <w:proofErr w:type="spellStart"/>
+            <w:r>
+              <w:lastRenderedPageBreak/>
+              <w:t>Thay</w:t>
+            </w:r>
+            <w:proofErr w:type="spellEnd"/>
+            <w:r>
+              <w:t xml:space="preserve"> </w:t>
+            </w:r>
+            <w:proofErr w:type="spellStart"/>
+            <w:r>
+              <w:t>đổi</w:t>
+            </w:r>
+            <w:proofErr w:type="spellEnd"/>
+            <w:r>
+              <w:t xml:space="preserve"> </w:t>
+            </w:r>
+            <w:proofErr w:type="spellStart"/>
+            <w:r>
+              <w:t>thông</w:t>
+            </w:r>
+            <w:proofErr w:type="spellEnd"/>
+            <w:r>
+              <w:t xml:space="preserve"> tin </w:t>
+            </w:r>
+            <w:proofErr w:type="spellStart"/>
+            <w:r>
+              <w:t>khách</w:t>
+            </w:r>
+            <w:proofErr w:type="spellEnd"/>
+            <w:r>
+              <w:t xml:space="preserve"> </w:t>
+            </w:r>
+            <w:proofErr w:type="spellStart"/>
+            <w:r>
+              <w:t>hàng</w:t>
+            </w:r>
+            <w:proofErr w:type="spellEnd"/>
+          </w:p>
+        </w:tc>
+        <w:tc>
+          <w:tcPr>
+            <w:tcW w:w="1254" w:type="dxa"/>
+          </w:tcPr>
+          <w:p/>
+        </w:tc>
+      </w:tr>
+      <w:tr>
+        <w:tc>
+          <w:tcPr>
+            <w:tcW w:w="1251" w:type="dxa"/>
+          </w:tcPr>
+          <w:p>
+            <w:r>
+              <w:t>5</w:t>
+            </w:r>
+          </w:p>
+        </w:tc>
+        <w:tc>
+          <w:tcPr>
+            <w:tcW w:w="1300" w:type="dxa"/>
+          </w:tcPr>
+          <w:p>
+            <w:r>
+              <w:t>Them</w:t>
+            </w:r>
+          </w:p>
+        </w:tc>
+        <w:tc>
+          <w:tcPr>
+            <w:tcW w:w="1306" w:type="dxa"/>
+          </w:tcPr>
+          <w:p>
+            <w:proofErr w:type="spellStart"/>
+            <w:r>
+              <w:t>MaKH</w:t>
+            </w:r>
+            <w:proofErr w:type="spellEnd"/>
+          </w:p>
+        </w:tc>
+        <w:tc>
+          <w:tcPr>
+            <w:tcW w:w="1302" w:type="dxa"/>
+          </w:tcPr>
+          <w:p>
+            <w:proofErr w:type="spellStart"/>
+            <w:r>
+              <w:t>Thông</w:t>
+            </w:r>
+            <w:proofErr w:type="spellEnd"/>
+            <w:r>
+              <w:t xml:space="preserve"> </w:t>
+            </w:r>
+            <w:proofErr w:type="spellStart"/>
+            <w:r>
+              <w:t>báo</w:t>
+            </w:r>
+            <w:proofErr w:type="spellEnd"/>
+          </w:p>
+        </w:tc>
+        <w:tc>
+          <w:tcPr>
+            <w:tcW w:w="1302" w:type="dxa"/>
+          </w:tcPr>
+          <w:p>
+            <w:r>
+              <w:t xml:space="preserve">1/ </w:t>
+            </w:r>
+            <w:proofErr w:type="spellStart"/>
+            <w:r>
+              <w:t>tạo</w:t>
+            </w:r>
+            <w:proofErr w:type="spellEnd"/>
+            <w:r>
+              <w:t xml:space="preserve"> </w:t>
+            </w:r>
+            <w:proofErr w:type="spellStart"/>
+            <w:r>
+              <w:t>biến</w:t>
+            </w:r>
+            <w:proofErr w:type="spellEnd"/>
+            <w:r>
+              <w:t xml:space="preserve"> </w:t>
+            </w:r>
+            <w:proofErr w:type="spellStart"/>
+            <w:r>
+              <w:t>chứa</w:t>
+            </w:r>
+            <w:proofErr w:type="spellEnd"/>
+            <w:r>
+              <w:t xml:space="preserve"> </w:t>
+            </w:r>
+            <w:proofErr w:type="spellStart"/>
+            <w:r>
+              <w:t>câu</w:t>
+            </w:r>
+            <w:proofErr w:type="spellEnd"/>
+            <w:r>
+              <w:t xml:space="preserve"> </w:t>
+            </w:r>
+            <w:proofErr w:type="spellStart"/>
+            <w:r>
+              <w:t>lệnh</w:t>
+            </w:r>
+            <w:proofErr w:type="spellEnd"/>
+            <w:r>
+              <w:t xml:space="preserve"> </w:t>
+            </w:r>
+            <w:proofErr w:type="spellStart"/>
+            <w:r>
+              <w:t>sửa</w:t>
+            </w:r>
+            <w:proofErr w:type="spellEnd"/>
+            <w:r>
+              <w:t xml:space="preserve"> SQL</w:t>
+            </w:r>
+            <w:r>
+              <w:t xml:space="preserve"> </w:t>
+            </w:r>
+            <w:proofErr w:type="spellStart"/>
+            <w:r>
+              <w:t>lệnh</w:t>
+            </w:r>
+            <w:proofErr w:type="spellEnd"/>
+            <w:r>
+              <w:t xml:space="preserve"> </w:t>
+            </w:r>
+            <w:proofErr w:type="spellStart"/>
+            <w:r>
+              <w:t>thêm</w:t>
+            </w:r>
+            <w:proofErr w:type="spellEnd"/>
+            <w:r>
+              <w:t xml:space="preserve"> SQL</w:t>
+            </w:r>
+          </w:p>
+          <w:p>
+            <w:r>
+              <w:t xml:space="preserve">2/ </w:t>
+            </w:r>
+            <w:proofErr w:type="spellStart"/>
+            <w:r>
+              <w:t>Thêm</w:t>
+            </w:r>
+            <w:proofErr w:type="spellEnd"/>
+            <w:r>
+              <w:t xml:space="preserve"> </w:t>
+            </w:r>
+            <w:proofErr w:type="spellStart"/>
+            <w:r>
+              <w:t>thông</w:t>
+            </w:r>
+            <w:proofErr w:type="spellEnd"/>
+            <w:r>
+              <w:t xml:space="preserve"> tin </w:t>
+            </w:r>
+            <w:proofErr w:type="spellStart"/>
+            <w:r>
+              <w:t>dữ</w:t>
+            </w:r>
+            <w:proofErr w:type="spellEnd"/>
+            <w:r>
+              <w:t xml:space="preserve"> </w:t>
+            </w:r>
+            <w:proofErr w:type="spellStart"/>
+            <w:r>
+              <w:t>liệu</w:t>
+            </w:r>
+            <w:proofErr w:type="spellEnd"/>
+          </w:p>
+        </w:tc>
+        <w:tc>
+          <w:tcPr>
+            <w:tcW w:w="1275" w:type="dxa"/>
+          </w:tcPr>
+          <w:p>
+            <w:proofErr w:type="spellStart"/>
+            <w:r>
+              <w:t>Thêm</w:t>
+            </w:r>
+            <w:proofErr w:type="spellEnd"/>
+            <w:r>
+              <w:t xml:space="preserve"> </w:t>
+            </w:r>
+            <w:proofErr w:type="spellStart"/>
+            <w:r>
+              <w:t>thông</w:t>
+            </w:r>
+            <w:proofErr w:type="spellEnd"/>
+            <w:r>
+              <w:t xml:space="preserve"> tin </w:t>
+            </w:r>
+            <w:proofErr w:type="spellStart"/>
+            <w:r>
+              <w:t>khách</w:t>
+            </w:r>
+            <w:proofErr w:type="spellEnd"/>
+            <w:r>
+              <w:t xml:space="preserve"> </w:t>
+            </w:r>
+            <w:proofErr w:type="spellStart"/>
+            <w:r>
+              <w:t>hàng</w:t>
+            </w:r>
+            <w:proofErr w:type="spellEnd"/>
           </w:p>
         </w:tc>
         <w:tc>

</xml_diff>